<commit_message>
Updating details and adding sources
</commit_message>
<xml_diff>
--- a/details/Internal Ticketing App.docx
+++ b/details/Internal Ticketing App.docx
@@ -1,6 +1,6 @@
 
 <file path=word/document.xml><?xml version="1.0" encoding="utf-8"?>
-<w:document xmlns:wpc="http://schemas.microsoft.com/office/word/2010/wordprocessingCanvas" xmlns:cx="http://schemas.microsoft.com/office/drawing/2014/chartex" xmlns:cx1="http://schemas.microsoft.com/office/drawing/2015/9/8/chartex" xmlns:cx2="http://schemas.microsoft.com/office/drawing/2015/10/21/chartex" xmlns:cx3="http://schemas.microsoft.com/office/drawing/2016/5/9/chartex" xmlns:cx4="http://schemas.microsoft.com/office/drawing/2016/5/10/chartex" xmlns:cx5="http://schemas.microsoft.com/office/drawing/2016/5/11/chartex" xmlns:cx6="http://schemas.microsoft.com/office/drawing/2016/5/12/chartex" xmlns:cx7="http://schemas.microsoft.com/office/drawing/2016/5/13/chartex" xmlns:cx8="http://schemas.microsoft.com/office/drawing/2016/5/14/chartex" xmlns:mc="http://schemas.openxmlformats.org/markup-compatibility/2006" xmlns:aink="http://schemas.microsoft.com/office/drawing/2016/ink" xmlns:am3d="http://schemas.microsoft.com/office/drawing/2017/model3d" xmlns:o="urn:schemas-microsoft-com:office:office" xmlns:r="http://schemas.openxmlformats.org/officeDocument/2006/relationships" xmlns:m="http://schemas.openxmlformats.org/officeDocument/2006/math" xmlns:v="urn:schemas-microsoft-com:vml" xmlns:wp14="http://schemas.microsoft.com/office/word/2010/wordprocessingDrawing" xmlns:wp="http://schemas.openxmlformats.org/drawingml/2006/wordprocessingDrawing" xmlns:w10="urn:schemas-microsoft-com:office:word" xmlns:w="http://schemas.openxmlformats.org/wordprocessingml/2006/main" xmlns:w14="http://schemas.microsoft.com/office/word/2010/wordml" xmlns:w15="http://schemas.microsoft.com/office/word/2012/wordml" xmlns:w16cid="http://schemas.microsoft.com/office/word/2016/wordml/cid" xmlns:w16se="http://schemas.microsoft.com/office/word/2015/wordml/symex" xmlns:wpg="http://schemas.microsoft.com/office/word/2010/wordprocessingGroup" xmlns:wpi="http://schemas.microsoft.com/office/word/2010/wordprocessingInk" xmlns:wne="http://schemas.microsoft.com/office/word/2006/wordml" xmlns:wps="http://schemas.microsoft.com/office/word/2010/wordprocessingShape" mc:Ignorable="w14 w15 w16se w16cid wp14">
+<w:document xmlns:wpc="http://schemas.microsoft.com/office/word/2010/wordprocessingCanvas" xmlns:cx="http://schemas.microsoft.com/office/drawing/2014/chartex" xmlns:cx1="http://schemas.microsoft.com/office/drawing/2015/9/8/chartex" xmlns:cx2="http://schemas.microsoft.com/office/drawing/2015/10/21/chartex" xmlns:cx3="http://schemas.microsoft.com/office/drawing/2016/5/9/chartex" xmlns:cx4="http://schemas.microsoft.com/office/drawing/2016/5/10/chartex" xmlns:cx5="http://schemas.microsoft.com/office/drawing/2016/5/11/chartex" xmlns:cx6="http://schemas.microsoft.com/office/drawing/2016/5/12/chartex" xmlns:cx7="http://schemas.microsoft.com/office/drawing/2016/5/13/chartex" xmlns:cx8="http://schemas.microsoft.com/office/drawing/2016/5/14/chartex" xmlns:mc="http://schemas.openxmlformats.org/markup-compatibility/2006" xmlns:aink="http://schemas.microsoft.com/office/drawing/2016/ink" xmlns:am3d="http://schemas.microsoft.com/office/drawing/2017/model3d" xmlns:o="urn:schemas-microsoft-com:office:office" xmlns:r="http://schemas.openxmlformats.org/officeDocument/2006/relationships" xmlns:m="http://schemas.openxmlformats.org/officeDocument/2006/math" xmlns:v="urn:schemas-microsoft-com:vml" xmlns:wp14="http://schemas.microsoft.com/office/word/2010/wordprocessingDrawing" xmlns:wp="http://schemas.openxmlformats.org/drawingml/2006/wordprocessingDrawing" xmlns:w10="urn:schemas-microsoft-com:office:word" xmlns:w="http://schemas.openxmlformats.org/wordprocessingml/2006/main" xmlns:w14="http://schemas.microsoft.com/office/word/2010/wordml" xmlns:w15="http://schemas.microsoft.com/office/word/2012/wordml" xmlns:w16cex="http://schemas.microsoft.com/office/word/2018/wordml/cex" xmlns:w16cid="http://schemas.microsoft.com/office/word/2016/wordml/cid" xmlns:w16="http://schemas.microsoft.com/office/word/2018/wordml" xmlns:w16se="http://schemas.microsoft.com/office/word/2015/wordml/symex" xmlns:wpg="http://schemas.microsoft.com/office/word/2010/wordprocessingGroup" xmlns:wpi="http://schemas.microsoft.com/office/word/2010/wordprocessingInk" xmlns:wne="http://schemas.microsoft.com/office/word/2006/wordml" xmlns:wps="http://schemas.microsoft.com/office/word/2010/wordprocessingShape" mc:Ignorable="w14 w15 w16se w16cid w16 w16cex wp14">
   <w:body>
     <w:p>
       <w:pPr>
@@ -170,21 +170,12 @@
           <w:szCs w:val="24"/>
         </w:rPr>
       </w:pPr>
-      <w:proofErr w:type="gramStart"/>
-      <w:r>
-        <w:rPr>
-          <w:sz w:val="24"/>
-          <w:szCs w:val="24"/>
-        </w:rPr>
-        <w:t>Definitely possible</w:t>
-      </w:r>
-      <w:proofErr w:type="gramEnd"/>
-      <w:r>
-        <w:rPr>
-          <w:sz w:val="24"/>
-          <w:szCs w:val="24"/>
-        </w:rPr>
-        <w:t xml:space="preserve"> to have it be email integrated.</w:t>
+      <w:r>
+        <w:rPr>
+          <w:sz w:val="24"/>
+          <w:szCs w:val="24"/>
+        </w:rPr>
+        <w:t>Definitely possible to have it be email integrated.</w:t>
       </w:r>
     </w:p>
     <w:p>
@@ -195,12 +186,14 @@
           <w:numId w:val="1"/>
         </w:numPr>
         <w:rPr>
-          <w:sz w:val="24"/>
-          <w:szCs w:val="24"/>
-        </w:rPr>
-      </w:pPr>
-      <w:r>
-        <w:rPr>
+          <w:color w:val="FF0000"/>
+          <w:sz w:val="24"/>
+          <w:szCs w:val="24"/>
+        </w:rPr>
+      </w:pPr>
+      <w:r>
+        <w:rPr>
+          <w:color w:val="FF0000"/>
           <w:sz w:val="24"/>
           <w:szCs w:val="24"/>
         </w:rPr>
@@ -208,6 +201,7 @@
       </w:r>
       <w:r>
         <w:rPr>
+          <w:color w:val="FF0000"/>
           <w:sz w:val="24"/>
           <w:szCs w:val="24"/>
         </w:rPr>
@@ -222,12 +216,14 @@
           <w:numId w:val="1"/>
         </w:numPr>
         <w:rPr>
-          <w:sz w:val="24"/>
-          <w:szCs w:val="24"/>
-        </w:rPr>
-      </w:pPr>
-      <w:r>
-        <w:rPr>
+          <w:color w:val="FF0000"/>
+          <w:sz w:val="24"/>
+          <w:szCs w:val="24"/>
+        </w:rPr>
+      </w:pPr>
+      <w:r>
+        <w:rPr>
+          <w:color w:val="FF0000"/>
           <w:sz w:val="24"/>
           <w:szCs w:val="24"/>
         </w:rPr>
@@ -235,10 +231,27 @@
       </w:r>
       <w:r>
         <w:rPr>
-          <w:sz w:val="24"/>
-          <w:szCs w:val="24"/>
-        </w:rPr>
-        <w:t xml:space="preserve"> (View old ticket)</w:t>
+          <w:color w:val="FF0000"/>
+          <w:sz w:val="24"/>
+          <w:szCs w:val="24"/>
+        </w:rPr>
+        <w:t xml:space="preserve"> (View old ticket</w:t>
+      </w:r>
+      <w:r>
+        <w:rPr>
+          <w:color w:val="FF0000"/>
+          <w:sz w:val="24"/>
+          <w:szCs w:val="24"/>
+        </w:rPr>
+        <w:t>s</w:t>
+      </w:r>
+      <w:r>
+        <w:rPr>
+          <w:color w:val="FF0000"/>
+          <w:sz w:val="24"/>
+          <w:szCs w:val="24"/>
+        </w:rPr>
+        <w:t>)</w:t>
       </w:r>
     </w:p>
     <w:p>
@@ -249,12 +262,14 @@
           <w:numId w:val="1"/>
         </w:numPr>
         <w:rPr>
-          <w:sz w:val="24"/>
-          <w:szCs w:val="24"/>
-        </w:rPr>
-      </w:pPr>
-      <w:r>
-        <w:rPr>
+          <w:color w:val="FF0000"/>
+          <w:sz w:val="24"/>
+          <w:szCs w:val="24"/>
+        </w:rPr>
+      </w:pPr>
+      <w:r>
+        <w:rPr>
+          <w:color w:val="FF0000"/>
           <w:sz w:val="24"/>
           <w:szCs w:val="24"/>
         </w:rPr>
@@ -269,12 +284,14 @@
           <w:numId w:val="1"/>
         </w:numPr>
         <w:rPr>
-          <w:sz w:val="24"/>
-          <w:szCs w:val="24"/>
-        </w:rPr>
-      </w:pPr>
-      <w:r>
-        <w:rPr>
+          <w:color w:val="FF0000"/>
+          <w:sz w:val="24"/>
+          <w:szCs w:val="24"/>
+        </w:rPr>
+      </w:pPr>
+      <w:r>
+        <w:rPr>
+          <w:color w:val="FF0000"/>
           <w:sz w:val="24"/>
           <w:szCs w:val="24"/>
         </w:rPr>
@@ -289,12 +306,14 @@
           <w:numId w:val="1"/>
         </w:numPr>
         <w:rPr>
-          <w:sz w:val="24"/>
-          <w:szCs w:val="24"/>
-        </w:rPr>
-      </w:pPr>
-      <w:r>
-        <w:rPr>
+          <w:color w:val="FF0000"/>
+          <w:sz w:val="24"/>
+          <w:szCs w:val="24"/>
+        </w:rPr>
+      </w:pPr>
+      <w:r>
+        <w:rPr>
+          <w:color w:val="FF0000"/>
           <w:sz w:val="24"/>
           <w:szCs w:val="24"/>
         </w:rPr>
@@ -309,12 +328,14 @@
           <w:numId w:val="1"/>
         </w:numPr>
         <w:rPr>
-          <w:sz w:val="24"/>
-          <w:szCs w:val="24"/>
-        </w:rPr>
-      </w:pPr>
-      <w:r>
-        <w:rPr>
+          <w:color w:val="FF0000"/>
+          <w:sz w:val="24"/>
+          <w:szCs w:val="24"/>
+        </w:rPr>
+      </w:pPr>
+      <w:r>
+        <w:rPr>
+          <w:color w:val="FF0000"/>
           <w:sz w:val="24"/>
           <w:szCs w:val="24"/>
         </w:rPr>
@@ -322,6 +343,7 @@
       </w:r>
       <w:r>
         <w:rPr>
+          <w:color w:val="FF0000"/>
           <w:sz w:val="24"/>
           <w:szCs w:val="24"/>
         </w:rPr>
@@ -336,12 +358,14 @@
           <w:numId w:val="1"/>
         </w:numPr>
         <w:rPr>
-          <w:sz w:val="24"/>
-          <w:szCs w:val="24"/>
-        </w:rPr>
-      </w:pPr>
-      <w:r>
-        <w:rPr>
+          <w:color w:val="FF0000"/>
+          <w:sz w:val="24"/>
+          <w:szCs w:val="24"/>
+        </w:rPr>
+      </w:pPr>
+      <w:r>
+        <w:rPr>
+          <w:color w:val="FF0000"/>
           <w:sz w:val="24"/>
           <w:szCs w:val="24"/>
         </w:rPr>
@@ -362,10 +386,18 @@
       </w:pPr>
       <w:r>
         <w:rPr>
-          <w:sz w:val="24"/>
-          <w:szCs w:val="24"/>
-        </w:rPr>
-        <w:t xml:space="preserve">Organize information on this feature more before beginning the code. </w:t>
+          <w:color w:val="FF0000"/>
+          <w:sz w:val="24"/>
+          <w:szCs w:val="24"/>
+        </w:rPr>
+        <w:t>Organize information on this feature more before beginning the code.</w:t>
+      </w:r>
+      <w:r>
+        <w:rPr>
+          <w:sz w:val="24"/>
+          <w:szCs w:val="24"/>
+        </w:rPr>
+        <w:t xml:space="preserve"> </w:t>
       </w:r>
     </w:p>
     <w:p>
@@ -617,25 +649,7 @@
           <w:sz w:val="24"/>
           <w:szCs w:val="24"/>
         </w:rPr>
-        <w:t xml:space="preserve">icket search options for </w:t>
-      </w:r>
-      <w:proofErr w:type="spellStart"/>
-      <w:r>
-        <w:rPr>
-          <w:color w:val="FF0000"/>
-          <w:sz w:val="24"/>
-          <w:szCs w:val="24"/>
-        </w:rPr>
-        <w:t>techsupport</w:t>
-      </w:r>
-      <w:proofErr w:type="spellEnd"/>
-      <w:r>
-        <w:rPr>
-          <w:color w:val="FF0000"/>
-          <w:sz w:val="24"/>
-          <w:szCs w:val="24"/>
-        </w:rPr>
-        <w:t xml:space="preserve"> users</w:t>
+        <w:t>icket search options for techsupport users</w:t>
       </w:r>
     </w:p>
     <w:p>
@@ -706,12 +720,14 @@
           <w:numId w:val="1"/>
         </w:numPr>
         <w:rPr>
-          <w:sz w:val="24"/>
-          <w:szCs w:val="24"/>
-        </w:rPr>
-      </w:pPr>
-      <w:r>
-        <w:rPr>
+          <w:color w:val="FF0000"/>
+          <w:sz w:val="24"/>
+          <w:szCs w:val="24"/>
+        </w:rPr>
+      </w:pPr>
+      <w:r>
+        <w:rPr>
+          <w:color w:val="FF0000"/>
           <w:sz w:val="24"/>
           <w:szCs w:val="24"/>
         </w:rPr>
@@ -740,12 +756,65 @@
     </w:p>
     <w:p>
       <w:pPr>
-        <w:rPr>
-          <w:color w:val="00B050"/>
-        </w:rPr>
-      </w:pPr>
-    </w:p>
-    <w:p/>
+        <w:pStyle w:val="ListParagraph"/>
+        <w:numPr>
+          <w:ilvl w:val="0"/>
+          <w:numId w:val="1"/>
+        </w:numPr>
+        <w:rPr>
+          <w:sz w:val="24"/>
+          <w:szCs w:val="24"/>
+        </w:rPr>
+      </w:pPr>
+      <w:r>
+        <w:rPr>
+          <w:sz w:val="24"/>
+          <w:szCs w:val="24"/>
+        </w:rPr>
+        <w:t>Modularity</w:t>
+      </w:r>
+    </w:p>
+    <w:p>
+      <w:pPr>
+        <w:pStyle w:val="ListParagraph"/>
+        <w:numPr>
+          <w:ilvl w:val="0"/>
+          <w:numId w:val="1"/>
+        </w:numPr>
+        <w:rPr>
+          <w:sz w:val="24"/>
+          <w:szCs w:val="24"/>
+        </w:rPr>
+      </w:pPr>
+      <w:r>
+        <w:rPr>
+          <w:sz w:val="24"/>
+          <w:szCs w:val="24"/>
+        </w:rPr>
+        <w:t>Important Info/images section. (kinda like personal notes). (consider if it should be shared or individual)</w:t>
+      </w:r>
+    </w:p>
+    <w:p>
+      <w:pPr>
+        <w:pStyle w:val="ListParagraph"/>
+        <w:numPr>
+          <w:ilvl w:val="0"/>
+          <w:numId w:val="1"/>
+        </w:numPr>
+        <w:rPr>
+          <w:sz w:val="24"/>
+          <w:szCs w:val="24"/>
+        </w:rPr>
+      </w:pPr>
+      <w:r>
+        <w:rPr>
+          <w:sz w:val="24"/>
+          <w:szCs w:val="24"/>
+        </w:rPr>
+        <w:lastRenderedPageBreak/>
+        <w:t>Project tracking somehow</w:t>
+      </w:r>
+    </w:p>
     <w:p>
       <w:pPr>
         <w:jc w:val="center"/>
@@ -765,7 +834,6 @@
           <w:szCs w:val="36"/>
           <w:u w:val="single"/>
         </w:rPr>
-        <w:lastRenderedPageBreak/>
         <w:t>FLOW</w:t>
       </w:r>
     </w:p>
@@ -786,17 +854,8 @@
           <w:sz w:val="24"/>
           <w:szCs w:val="24"/>
         </w:rPr>
-        <w:t xml:space="preserve">Ticket gets sent via email to </w:t>
-      </w:r>
-      <w:proofErr w:type="spellStart"/>
-      <w:r>
-        <w:rPr>
-          <w:sz w:val="24"/>
-          <w:szCs w:val="24"/>
-        </w:rPr>
-        <w:t>techsupport</w:t>
-      </w:r>
-      <w:proofErr w:type="spellEnd"/>
+        <w:t>Ticket gets sent via email to techsupport</w:t>
+      </w:r>
     </w:p>
     <w:p>
       <w:pPr>
@@ -883,75 +942,50 @@
           <w:sz w:val="24"/>
           <w:szCs w:val="24"/>
         </w:rPr>
+        <w:t xml:space="preserve"> techsupport</w:t>
+      </w:r>
+      <w:r>
+        <w:rPr>
+          <w:sz w:val="24"/>
+          <w:szCs w:val="24"/>
+        </w:rPr>
+        <w:t xml:space="preserve"> some automated responses</w:t>
+      </w:r>
+      <w:r>
+        <w:rPr>
+          <w:sz w:val="24"/>
+          <w:szCs w:val="24"/>
+        </w:rPr>
+        <w:t xml:space="preserve"> to send</w:t>
+      </w:r>
+      <w:r>
+        <w:rPr>
+          <w:sz w:val="24"/>
+          <w:szCs w:val="24"/>
+        </w:rPr>
+        <w:t>, otherwise just allow to send an email either from the app or be redirected to an email app. (redirection is easier</w:t>
+      </w:r>
+      <w:r>
+        <w:rPr>
+          <w:sz w:val="24"/>
+          <w:szCs w:val="24"/>
+        </w:rPr>
+        <w:t xml:space="preserve"> to implement but more time consuming or annoying for techsupport users</w:t>
+      </w:r>
+      <w:r>
+        <w:rPr>
+          <w:sz w:val="24"/>
+          <w:szCs w:val="24"/>
+        </w:rPr>
+        <w:t>).</w:t>
+      </w:r>
+      <w:r>
+        <w:rPr>
+          <w:sz w:val="24"/>
+          <w:szCs w:val="24"/>
+        </w:rPr>
         <w:t xml:space="preserve"> </w:t>
       </w:r>
-      <w:proofErr w:type="spellStart"/>
-      <w:r>
-        <w:rPr>
-          <w:sz w:val="24"/>
-          <w:szCs w:val="24"/>
-        </w:rPr>
-        <w:t>techsupport</w:t>
-      </w:r>
-      <w:proofErr w:type="spellEnd"/>
-      <w:r>
-        <w:rPr>
-          <w:sz w:val="24"/>
-          <w:szCs w:val="24"/>
-        </w:rPr>
-        <w:t xml:space="preserve"> some automated responses</w:t>
-      </w:r>
-      <w:r>
-        <w:rPr>
-          <w:sz w:val="24"/>
-          <w:szCs w:val="24"/>
-        </w:rPr>
-        <w:t xml:space="preserve"> to send</w:t>
-      </w:r>
-      <w:r>
-        <w:rPr>
-          <w:sz w:val="24"/>
-          <w:szCs w:val="24"/>
-        </w:rPr>
-        <w:t>, otherwise just allow to send an email either from the app or be redirected to an email app. (redirection is easier</w:t>
-      </w:r>
-      <w:r>
-        <w:rPr>
-          <w:sz w:val="24"/>
-          <w:szCs w:val="24"/>
-        </w:rPr>
-        <w:t xml:space="preserve"> to implement but more time consuming or annoying for </w:t>
-      </w:r>
-      <w:proofErr w:type="spellStart"/>
-      <w:r>
-        <w:rPr>
-          <w:sz w:val="24"/>
-          <w:szCs w:val="24"/>
-        </w:rPr>
-        <w:t>techsupport</w:t>
-      </w:r>
-      <w:proofErr w:type="spellEnd"/>
-      <w:r>
-        <w:rPr>
-          <w:sz w:val="24"/>
-          <w:szCs w:val="24"/>
-        </w:rPr>
-        <w:t xml:space="preserve"> users</w:t>
-      </w:r>
-      <w:r>
-        <w:rPr>
-          <w:sz w:val="24"/>
-          <w:szCs w:val="24"/>
-        </w:rPr>
-        <w:t>).</w:t>
-      </w:r>
-      <w:r>
-        <w:rPr>
-          <w:sz w:val="24"/>
-          <w:szCs w:val="24"/>
-        </w:rPr>
-        <w:t xml:space="preserve"> </w:t>
-      </w:r>
     </w:p>
     <w:p>
       <w:pPr>
@@ -972,21 +1006,12 @@
         </w:rPr>
         <w:t xml:space="preserve">If not solved. </w:t>
       </w:r>
-      <w:proofErr w:type="spellStart"/>
-      <w:r>
-        <w:rPr>
-          <w:sz w:val="24"/>
-          <w:szCs w:val="24"/>
-        </w:rPr>
-        <w:t>Techsupport</w:t>
-      </w:r>
-      <w:proofErr w:type="spellEnd"/>
-      <w:r>
-        <w:rPr>
-          <w:sz w:val="24"/>
-          <w:szCs w:val="24"/>
-        </w:rPr>
-        <w:t xml:space="preserve"> goes to help</w:t>
+      <w:r>
+        <w:rPr>
+          <w:sz w:val="24"/>
+          <w:szCs w:val="24"/>
+        </w:rPr>
+        <w:t>Techsupport goes to help</w:t>
       </w:r>
     </w:p>
     <w:p>
@@ -1001,21 +1026,12 @@
           <w:szCs w:val="24"/>
         </w:rPr>
       </w:pPr>
-      <w:proofErr w:type="spellStart"/>
-      <w:r>
-        <w:rPr>
-          <w:sz w:val="24"/>
-          <w:szCs w:val="24"/>
-        </w:rPr>
-        <w:t>Techsupport</w:t>
-      </w:r>
-      <w:proofErr w:type="spellEnd"/>
-      <w:r>
-        <w:rPr>
-          <w:sz w:val="24"/>
-          <w:szCs w:val="24"/>
-        </w:rPr>
-        <w:t xml:space="preserve"> updates app to see if should be marked ongoing or completed</w:t>
+      <w:r>
+        <w:rPr>
+          <w:sz w:val="24"/>
+          <w:szCs w:val="24"/>
+        </w:rPr>
+        <w:t>Techsupport updates app to see if should be marked ongoing or completed</w:t>
       </w:r>
     </w:p>
     <w:p>
@@ -1035,23 +1051,7 @@
           <w:sz w:val="24"/>
           <w:szCs w:val="24"/>
         </w:rPr>
-        <w:t xml:space="preserve">If completed </w:t>
-      </w:r>
-      <w:proofErr w:type="spellStart"/>
-      <w:r>
-        <w:rPr>
-          <w:sz w:val="24"/>
-          <w:szCs w:val="24"/>
-        </w:rPr>
-        <w:t>techsupport</w:t>
-      </w:r>
-      <w:proofErr w:type="spellEnd"/>
-      <w:r>
-        <w:rPr>
-          <w:sz w:val="24"/>
-          <w:szCs w:val="24"/>
-        </w:rPr>
-        <w:t xml:space="preserve"> responds (Try to make this easy through the app)</w:t>
+        <w:t>If completed techsupport responds (Try to make this easy through the app)</w:t>
       </w:r>
       <w:r>
         <w:rPr>
@@ -1086,23 +1086,7 @@
           <w:sz w:val="24"/>
           <w:szCs w:val="24"/>
         </w:rPr>
-        <w:t xml:space="preserve">nd response goes out stating that </w:t>
-      </w:r>
-      <w:proofErr w:type="spellStart"/>
-      <w:r>
-        <w:rPr>
-          <w:sz w:val="24"/>
-          <w:szCs w:val="24"/>
-        </w:rPr>
-        <w:t>it’s</w:t>
-      </w:r>
-      <w:proofErr w:type="spellEnd"/>
-      <w:r>
-        <w:rPr>
-          <w:sz w:val="24"/>
-          <w:szCs w:val="24"/>
-        </w:rPr>
-        <w:t xml:space="preserve"> ongoing and listing any temporary fixes</w:t>
+        <w:t>nd response goes out stating that it’s ongoing and listing any temporary fixes</w:t>
       </w:r>
       <w:r>
         <w:rPr>
@@ -1122,103 +1106,435 @@
     </w:p>
     <w:p>
       <w:pPr>
-        <w:rPr>
-          <w:sz w:val="24"/>
-          <w:szCs w:val="24"/>
-        </w:rPr>
-      </w:pPr>
-    </w:p>
-    <w:p>
-      <w:pPr>
-        <w:rPr>
-          <w:sz w:val="24"/>
-          <w:szCs w:val="24"/>
-        </w:rPr>
-      </w:pPr>
-    </w:p>
-    <w:p>
-      <w:pPr>
-        <w:rPr>
-          <w:sz w:val="24"/>
-          <w:szCs w:val="24"/>
-        </w:rPr>
-      </w:pPr>
-    </w:p>
-    <w:p>
-      <w:pPr>
-        <w:rPr>
-          <w:sz w:val="24"/>
-          <w:szCs w:val="24"/>
-        </w:rPr>
-      </w:pPr>
-    </w:p>
-    <w:p>
-      <w:pPr>
-        <w:rPr>
-          <w:sz w:val="24"/>
-          <w:szCs w:val="24"/>
-        </w:rPr>
-      </w:pPr>
-    </w:p>
-    <w:p>
-      <w:pPr>
-        <w:rPr>
-          <w:sz w:val="24"/>
-          <w:szCs w:val="24"/>
-        </w:rPr>
-      </w:pPr>
-    </w:p>
-    <w:p>
-      <w:pPr>
-        <w:rPr>
-          <w:sz w:val="24"/>
-          <w:szCs w:val="24"/>
-        </w:rPr>
-      </w:pPr>
-    </w:p>
-    <w:p>
-      <w:pPr>
-        <w:rPr>
-          <w:sz w:val="24"/>
-          <w:szCs w:val="24"/>
-        </w:rPr>
-      </w:pPr>
-    </w:p>
-    <w:p>
-      <w:pPr>
-        <w:rPr>
-          <w:sz w:val="24"/>
-          <w:szCs w:val="24"/>
-        </w:rPr>
-      </w:pPr>
-    </w:p>
-    <w:p>
-      <w:pPr>
-        <w:rPr>
-          <w:sz w:val="24"/>
-          <w:szCs w:val="24"/>
-        </w:rPr>
-      </w:pPr>
-    </w:p>
-    <w:p>
-      <w:pPr>
+        <w:jc w:val="center"/>
         <w:rPr>
           <w:b/>
           <w:bCs/>
-          <w:sz w:val="24"/>
-          <w:szCs w:val="24"/>
+          <w:sz w:val="36"/>
+          <w:szCs w:val="36"/>
           <w:u w:val="single"/>
         </w:rPr>
       </w:pPr>
-    </w:p>
-    <w:p>
-      <w:pPr>
+      <w:r>
         <w:rPr>
           <w:b/>
           <w:bCs/>
-          <w:sz w:val="24"/>
-          <w:szCs w:val="24"/>
+          <w:sz w:val="36"/>
+          <w:szCs w:val="36"/>
           <w:u w:val="single"/>
+        </w:rPr>
+        <w:t>Expanding on Flow</w:t>
+      </w:r>
+    </w:p>
+    <w:p>
+      <w:pPr>
+        <w:rPr>
+          <w:sz w:val="24"/>
+          <w:szCs w:val="24"/>
+        </w:rPr>
+      </w:pPr>
+      <w:r>
+        <w:rPr>
+          <w:sz w:val="24"/>
+          <w:szCs w:val="24"/>
+        </w:rPr>
+        <w:tab/>
+        <w:t xml:space="preserve">Solution emails = problems we’ve solved in the past and </w:t>
+      </w:r>
+      <w:r>
+        <w:rPr>
+          <w:sz w:val="24"/>
+          <w:szCs w:val="24"/>
+          <w:u w:val="single"/>
+        </w:rPr>
+        <w:t>described in detail</w:t>
+      </w:r>
+    </w:p>
+    <w:p>
+      <w:pPr>
+        <w:pStyle w:val="ListParagraph"/>
+        <w:numPr>
+          <w:ilvl w:val="0"/>
+          <w:numId w:val="6"/>
+        </w:numPr>
+        <w:rPr>
+          <w:sz w:val="24"/>
+          <w:szCs w:val="24"/>
+        </w:rPr>
+      </w:pPr>
+      <w:r>
+        <w:rPr>
+          <w:sz w:val="24"/>
+          <w:szCs w:val="24"/>
+        </w:rPr>
+        <w:t>Receiving ticket via email:</w:t>
+      </w:r>
+    </w:p>
+    <w:p>
+      <w:pPr>
+        <w:pStyle w:val="ListParagraph"/>
+        <w:numPr>
+          <w:ilvl w:val="1"/>
+          <w:numId w:val="6"/>
+        </w:numPr>
+        <w:rPr>
+          <w:sz w:val="24"/>
+          <w:szCs w:val="24"/>
+        </w:rPr>
+      </w:pPr>
+      <w:r>
+        <w:rPr>
+          <w:sz w:val="24"/>
+          <w:szCs w:val="24"/>
+        </w:rPr>
+        <w:t xml:space="preserve">Need to connect outlook </w:t>
+      </w:r>
+      <w:r>
+        <w:rPr>
+          <w:sz w:val="24"/>
+          <w:szCs w:val="24"/>
+        </w:rPr>
+        <w:t>using JavaMail API</w:t>
+      </w:r>
+      <w:r>
+        <w:rPr>
+          <w:sz w:val="24"/>
+          <w:szCs w:val="24"/>
+        </w:rPr>
+        <w:t xml:space="preserve"> (for sending and receiving)</w:t>
+      </w:r>
+    </w:p>
+    <w:p>
+      <w:pPr>
+        <w:pStyle w:val="ListParagraph"/>
+        <w:numPr>
+          <w:ilvl w:val="1"/>
+          <w:numId w:val="6"/>
+        </w:numPr>
+        <w:rPr>
+          <w:color w:val="00B050"/>
+          <w:sz w:val="24"/>
+          <w:szCs w:val="24"/>
+        </w:rPr>
+      </w:pPr>
+      <w:r>
+        <w:rPr>
+          <w:color w:val="00B050"/>
+          <w:sz w:val="24"/>
+          <w:szCs w:val="24"/>
+        </w:rPr>
+        <w:t>Check if can reply from my own work email</w:t>
+      </w:r>
+    </w:p>
+    <w:p>
+      <w:pPr>
+        <w:pStyle w:val="ListParagraph"/>
+        <w:numPr>
+          <w:ilvl w:val="0"/>
+          <w:numId w:val="6"/>
+        </w:numPr>
+        <w:rPr>
+          <w:sz w:val="24"/>
+          <w:szCs w:val="24"/>
+        </w:rPr>
+      </w:pPr>
+      <w:r>
+        <w:rPr>
+          <w:sz w:val="24"/>
+          <w:szCs w:val="24"/>
+        </w:rPr>
+        <w:t>Suggesting previous solutions</w:t>
+      </w:r>
+    </w:p>
+    <w:p>
+      <w:pPr>
+        <w:pStyle w:val="ListParagraph"/>
+        <w:numPr>
+          <w:ilvl w:val="1"/>
+          <w:numId w:val="6"/>
+        </w:numPr>
+        <w:rPr>
+          <w:sz w:val="24"/>
+          <w:szCs w:val="24"/>
+        </w:rPr>
+      </w:pPr>
+      <w:r>
+        <w:rPr>
+          <w:sz w:val="24"/>
+          <w:szCs w:val="24"/>
+        </w:rPr>
+        <w:t>Implement a mysql database to keep desired solution</w:t>
+      </w:r>
+      <w:r>
+        <w:rPr>
+          <w:sz w:val="24"/>
+          <w:szCs w:val="24"/>
+        </w:rPr>
+        <w:t xml:space="preserve"> emails</w:t>
+      </w:r>
+    </w:p>
+    <w:p>
+      <w:pPr>
+        <w:pStyle w:val="ListParagraph"/>
+        <w:numPr>
+          <w:ilvl w:val="1"/>
+          <w:numId w:val="6"/>
+        </w:numPr>
+        <w:rPr>
+          <w:sz w:val="24"/>
+          <w:szCs w:val="24"/>
+        </w:rPr>
+      </w:pPr>
+      <w:r>
+        <w:rPr>
+          <w:sz w:val="24"/>
+          <w:szCs w:val="24"/>
+        </w:rPr>
+        <w:t xml:space="preserve">Search based on ticket subject. (match with </w:t>
+      </w:r>
+      <w:r>
+        <w:rPr>
+          <w:sz w:val="24"/>
+          <w:szCs w:val="24"/>
+        </w:rPr>
+        <w:t xml:space="preserve">solution email </w:t>
+      </w:r>
+      <w:r>
+        <w:rPr>
+          <w:sz w:val="24"/>
+          <w:szCs w:val="24"/>
+        </w:rPr>
+        <w:t>subject)</w:t>
+      </w:r>
+    </w:p>
+    <w:p>
+      <w:pPr>
+        <w:pStyle w:val="ListParagraph"/>
+        <w:numPr>
+          <w:ilvl w:val="1"/>
+          <w:numId w:val="6"/>
+        </w:numPr>
+        <w:rPr>
+          <w:sz w:val="24"/>
+          <w:szCs w:val="24"/>
+        </w:rPr>
+      </w:pPr>
+      <w:r>
+        <w:rPr>
+          <w:sz w:val="24"/>
+          <w:szCs w:val="24"/>
+        </w:rPr>
+        <w:t>Reply with solution email</w:t>
+      </w:r>
+      <w:r>
+        <w:rPr>
+          <w:sz w:val="24"/>
+          <w:szCs w:val="24"/>
+        </w:rPr>
+        <w:t>’s</w:t>
+      </w:r>
+      <w:r>
+        <w:rPr>
+          <w:sz w:val="24"/>
+          <w:szCs w:val="24"/>
+        </w:rPr>
+        <w:t xml:space="preserve"> subject, description and solution.</w:t>
+      </w:r>
+    </w:p>
+    <w:p>
+      <w:pPr>
+        <w:pStyle w:val="ListParagraph"/>
+        <w:numPr>
+          <w:ilvl w:val="0"/>
+          <w:numId w:val="6"/>
+        </w:numPr>
+        <w:rPr>
+          <w:sz w:val="24"/>
+          <w:szCs w:val="24"/>
+        </w:rPr>
+      </w:pPr>
+      <w:r>
+        <w:rPr>
+          <w:sz w:val="24"/>
+          <w:szCs w:val="24"/>
+        </w:rPr>
+        <w:t>Suggestions didn’t work</w:t>
+      </w:r>
+    </w:p>
+    <w:p>
+      <w:pPr>
+        <w:pStyle w:val="ListParagraph"/>
+        <w:numPr>
+          <w:ilvl w:val="1"/>
+          <w:numId w:val="6"/>
+        </w:numPr>
+        <w:rPr>
+          <w:sz w:val="24"/>
+          <w:szCs w:val="24"/>
+        </w:rPr>
+      </w:pPr>
+      <w:r>
+        <w:rPr>
+          <w:sz w:val="24"/>
+          <w:szCs w:val="24"/>
+        </w:rPr>
+        <w:t>Have them reply with a certain phrase in subject line (e.g. “Didn’t work”)</w:t>
+      </w:r>
+    </w:p>
+    <w:p>
+      <w:pPr>
+        <w:pStyle w:val="ListParagraph"/>
+        <w:numPr>
+          <w:ilvl w:val="0"/>
+          <w:numId w:val="6"/>
+        </w:numPr>
+        <w:rPr>
+          <w:sz w:val="24"/>
+          <w:szCs w:val="24"/>
+        </w:rPr>
+      </w:pPr>
+      <w:r>
+        <w:rPr>
+          <w:sz w:val="24"/>
+          <w:szCs w:val="24"/>
+        </w:rPr>
+        <w:t>Techsupport to the rescue</w:t>
+      </w:r>
+    </w:p>
+    <w:p>
+      <w:pPr>
+        <w:pStyle w:val="ListParagraph"/>
+        <w:numPr>
+          <w:ilvl w:val="1"/>
+          <w:numId w:val="6"/>
+        </w:numPr>
+        <w:rPr>
+          <w:sz w:val="24"/>
+          <w:szCs w:val="24"/>
+        </w:rPr>
+      </w:pPr>
+      <w:r>
+        <w:rPr>
+          <w:sz w:val="24"/>
+          <w:szCs w:val="24"/>
+        </w:rPr>
+        <w:t>If problem persists, mark it as ongoing</w:t>
+      </w:r>
+    </w:p>
+    <w:p>
+      <w:pPr>
+        <w:pStyle w:val="ListParagraph"/>
+        <w:numPr>
+          <w:ilvl w:val="1"/>
+          <w:numId w:val="6"/>
+        </w:numPr>
+        <w:rPr>
+          <w:sz w:val="24"/>
+          <w:szCs w:val="24"/>
+        </w:rPr>
+      </w:pPr>
+      <w:r>
+        <w:rPr>
+          <w:sz w:val="24"/>
+          <w:szCs w:val="24"/>
+        </w:rPr>
+        <w:t>If problem is solved mark as complete in app and reply with detailed solution</w:t>
+      </w:r>
+    </w:p>
+    <w:p>
+      <w:pPr>
+        <w:pStyle w:val="ListParagraph"/>
+        <w:numPr>
+          <w:ilvl w:val="0"/>
+          <w:numId w:val="6"/>
+        </w:numPr>
+        <w:rPr>
+          <w:sz w:val="24"/>
+          <w:szCs w:val="24"/>
+        </w:rPr>
+      </w:pPr>
+      <w:r>
+        <w:rPr>
+          <w:sz w:val="24"/>
+          <w:szCs w:val="24"/>
+        </w:rPr>
+        <w:t>Completed</w:t>
+      </w:r>
+    </w:p>
+    <w:p>
+      <w:pPr>
+        <w:pStyle w:val="ListParagraph"/>
+        <w:numPr>
+          <w:ilvl w:val="1"/>
+          <w:numId w:val="6"/>
+        </w:numPr>
+        <w:rPr>
+          <w:sz w:val="24"/>
+          <w:szCs w:val="24"/>
+        </w:rPr>
+      </w:pPr>
+      <w:r>
+        <w:rPr>
+          <w:sz w:val="24"/>
+          <w:szCs w:val="24"/>
+        </w:rPr>
+        <w:t>Solution email created in detail and is sent as a reply with certain phrase at top of email body. (e.g. “Ticket closed”)</w:t>
+      </w:r>
+    </w:p>
+    <w:p>
+      <w:pPr>
+        <w:pStyle w:val="ListParagraph"/>
+        <w:numPr>
+          <w:ilvl w:val="2"/>
+          <w:numId w:val="6"/>
+        </w:numPr>
+        <w:rPr>
+          <w:sz w:val="24"/>
+          <w:szCs w:val="24"/>
+        </w:rPr>
+      </w:pPr>
+      <w:r>
+        <w:rPr>
+          <w:sz w:val="24"/>
+          <w:szCs w:val="24"/>
+        </w:rPr>
+        <w:t>Auto send “ticket closed” email when closing tickets but not replying.</w:t>
+      </w:r>
+    </w:p>
+    <w:p>
+      <w:pPr>
+        <w:pStyle w:val="ListParagraph"/>
+        <w:numPr>
+          <w:ilvl w:val="1"/>
+          <w:numId w:val="6"/>
+        </w:numPr>
+        <w:rPr>
+          <w:sz w:val="24"/>
+          <w:szCs w:val="24"/>
+        </w:rPr>
+      </w:pPr>
+      <w:r>
+        <w:rPr>
+          <w:sz w:val="24"/>
+          <w:szCs w:val="24"/>
+        </w:rPr>
+        <w:lastRenderedPageBreak/>
+        <w:t>Keep email solution in a waiting list to be either appended or disregarded to the solution emails list.</w:t>
+      </w:r>
+    </w:p>
+    <w:p>
+      <w:pPr>
+        <w:rPr>
+          <w:sz w:val="24"/>
+          <w:szCs w:val="24"/>
+        </w:rPr>
+      </w:pPr>
+    </w:p>
+    <w:p>
+      <w:pPr>
+        <w:rPr>
+          <w:sz w:val="24"/>
+          <w:szCs w:val="24"/>
         </w:rPr>
       </w:pPr>
     </w:p>
@@ -1232,9 +1548,7 @@
           <w:u w:val="single"/>
         </w:rPr>
       </w:pPr>
-    </w:p>
-    <w:p>
-      <w:pPr>
+      <w:r>
         <w:rPr>
           <w:b/>
           <w:bCs/>
@@ -1242,6 +1556,52 @@
           <w:szCs w:val="24"/>
           <w:u w:val="single"/>
         </w:rPr>
+        <w:t>Ticket details:</w:t>
+      </w:r>
+    </w:p>
+    <w:p>
+      <w:pPr>
+        <w:rPr>
+          <w:sz w:val="24"/>
+          <w:szCs w:val="24"/>
+        </w:rPr>
+      </w:pPr>
+      <w:r>
+        <w:rPr>
+          <w:sz w:val="24"/>
+          <w:szCs w:val="24"/>
+        </w:rPr>
+        <w:t>List ticket attributes (for good tracking). e.g. Department, Person who solved, current status, etc</w:t>
+      </w:r>
+      <w:r>
+        <w:rPr>
+          <w:sz w:val="24"/>
+          <w:szCs w:val="24"/>
+        </w:rPr>
+        <w:t xml:space="preserve"> (and afterwards label the, e.g. printing issues, monitor issues, so on)</w:t>
+      </w:r>
+    </w:p>
+    <w:p>
+      <w:pPr>
+        <w:rPr>
+          <w:sz w:val="24"/>
+          <w:szCs w:val="24"/>
+        </w:rPr>
+      </w:pPr>
+      <w:r>
+        <w:rPr>
+          <w:sz w:val="24"/>
+          <w:szCs w:val="24"/>
+        </w:rPr>
+        <w:t>Ticket statuses: open (red), auto-responded (yellow), ongoing (blue), closed (green)</w:t>
+      </w:r>
+    </w:p>
+    <w:p>
+      <w:pPr>
+        <w:rPr>
+          <w:sz w:val="24"/>
+          <w:szCs w:val="24"/>
+        </w:rPr>
       </w:pPr>
     </w:p>
     <w:p>
@@ -1254,7 +1614,9 @@
           <w:u w:val="single"/>
         </w:rPr>
       </w:pPr>
-      <w:r>
+    </w:p>
+    <w:p>
+      <w:pPr>
         <w:rPr>
           <w:b/>
           <w:bCs/>
@@ -1262,7 +1624,37 @@
           <w:szCs w:val="24"/>
           <w:u w:val="single"/>
         </w:rPr>
-        <w:lastRenderedPageBreak/>
+      </w:pPr>
+    </w:p>
+    <w:p>
+      <w:pPr>
+        <w:rPr>
+          <w:b/>
+          <w:bCs/>
+          <w:sz w:val="24"/>
+          <w:szCs w:val="24"/>
+          <w:u w:val="single"/>
+        </w:rPr>
+      </w:pPr>
+    </w:p>
+    <w:p>
+      <w:pPr>
+        <w:rPr>
+          <w:b/>
+          <w:bCs/>
+          <w:sz w:val="24"/>
+          <w:szCs w:val="24"/>
+          <w:u w:val="single"/>
+        </w:rPr>
+      </w:pPr>
+      <w:r>
+        <w:rPr>
+          <w:b/>
+          <w:bCs/>
+          <w:sz w:val="24"/>
+          <w:szCs w:val="24"/>
+          <w:u w:val="single"/>
+        </w:rPr>
         <w:t>To-do</w:t>
       </w:r>
     </w:p>
@@ -1358,6 +1750,46 @@
           <w:sz w:val="24"/>
           <w:szCs w:val="24"/>
         </w:rPr>
+        <w:t>Get main functionality working. (Receiving emails and displaying them on the screen)</w:t>
+      </w:r>
+    </w:p>
+    <w:p>
+      <w:pPr>
+        <w:pStyle w:val="ListParagraph"/>
+        <w:numPr>
+          <w:ilvl w:val="0"/>
+          <w:numId w:val="3"/>
+        </w:numPr>
+        <w:rPr>
+          <w:sz w:val="24"/>
+          <w:szCs w:val="24"/>
+        </w:rPr>
+      </w:pPr>
+      <w:r>
+        <w:rPr>
+          <w:sz w:val="24"/>
+          <w:szCs w:val="24"/>
+        </w:rPr>
+        <w:t>Then work on replies</w:t>
+      </w:r>
+    </w:p>
+    <w:p>
+      <w:pPr>
+        <w:pStyle w:val="ListParagraph"/>
+        <w:numPr>
+          <w:ilvl w:val="0"/>
+          <w:numId w:val="3"/>
+        </w:numPr>
+        <w:rPr>
+          <w:sz w:val="24"/>
+          <w:szCs w:val="24"/>
+        </w:rPr>
+      </w:pPr>
+      <w:r>
+        <w:rPr>
+          <w:sz w:val="24"/>
+          <w:szCs w:val="24"/>
+        </w:rPr>
         <w:t xml:space="preserve">Get the UI/UX done for </w:t>
       </w:r>
       <w:r>
@@ -1381,56 +1813,6 @@
         </w:rPr>
         <w:t>s</w:t>
       </w:r>
-    </w:p>
-    <w:p>
-      <w:pPr>
-        <w:pStyle w:val="ListParagraph"/>
-        <w:numPr>
-          <w:ilvl w:val="0"/>
-          <w:numId w:val="3"/>
-        </w:numPr>
-        <w:rPr>
-          <w:sz w:val="24"/>
-          <w:szCs w:val="24"/>
-        </w:rPr>
-      </w:pPr>
-      <w:r>
-        <w:rPr>
-          <w:sz w:val="24"/>
-          <w:szCs w:val="24"/>
-        </w:rPr>
-        <w:t>Get main functionality working. (Receiving emails and displaying them on the screen)</w:t>
-      </w:r>
-    </w:p>
-    <w:p>
-      <w:pPr>
-        <w:pStyle w:val="ListParagraph"/>
-        <w:numPr>
-          <w:ilvl w:val="0"/>
-          <w:numId w:val="3"/>
-        </w:numPr>
-        <w:rPr>
-          <w:sz w:val="24"/>
-          <w:szCs w:val="24"/>
-        </w:rPr>
-      </w:pPr>
-      <w:r>
-        <w:rPr>
-          <w:sz w:val="24"/>
-          <w:szCs w:val="24"/>
-        </w:rPr>
-        <w:t>Then work on replies</w:t>
-      </w:r>
-      <w:bookmarkStart w:id="0" w:name="_GoBack"/>
-      <w:bookmarkEnd w:id="0"/>
-    </w:p>
-    <w:p>
-      <w:pPr>
-        <w:rPr>
-          <w:sz w:val="24"/>
-          <w:szCs w:val="24"/>
-        </w:rPr>
-      </w:pPr>
     </w:p>
     <w:p>
       <w:pPr>
@@ -1507,8 +1889,97 @@
 </file>
 
 <file path=word/numbering.xml><?xml version="1.0" encoding="utf-8"?>
-<w:numbering xmlns:wpc="http://schemas.microsoft.com/office/word/2010/wordprocessingCanvas" xmlns:cx="http://schemas.microsoft.com/office/drawing/2014/chartex" xmlns:cx1="http://schemas.microsoft.com/office/drawing/2015/9/8/chartex" xmlns:cx2="http://schemas.microsoft.com/office/drawing/2015/10/21/chartex" xmlns:cx3="http://schemas.microsoft.com/office/drawing/2016/5/9/chartex" xmlns:cx4="http://schemas.microsoft.com/office/drawing/2016/5/10/chartex" xmlns:cx5="http://schemas.microsoft.com/office/drawing/2016/5/11/chartex" xmlns:cx6="http://schemas.microsoft.com/office/drawing/2016/5/12/chartex" xmlns:cx7="http://schemas.microsoft.com/office/drawing/2016/5/13/chartex" xmlns:cx8="http://schemas.microsoft.com/office/drawing/2016/5/14/chartex" xmlns:mc="http://schemas.openxmlformats.org/markup-compatibility/2006" xmlns:aink="http://schemas.microsoft.com/office/drawing/2016/ink" xmlns:am3d="http://schemas.microsoft.com/office/drawing/2017/model3d" xmlns:o="urn:schemas-microsoft-com:office:office" xmlns:r="http://schemas.openxmlformats.org/officeDocument/2006/relationships" xmlns:m="http://schemas.openxmlformats.org/officeDocument/2006/math" xmlns:v="urn:schemas-microsoft-com:vml" xmlns:wp14="http://schemas.microsoft.com/office/word/2010/wordprocessingDrawing" xmlns:wp="http://schemas.openxmlformats.org/drawingml/2006/wordprocessingDrawing" xmlns:w10="urn:schemas-microsoft-com:office:word" xmlns:w="http://schemas.openxmlformats.org/wordprocessingml/2006/main" xmlns:w14="http://schemas.microsoft.com/office/word/2010/wordml" xmlns:w15="http://schemas.microsoft.com/office/word/2012/wordml" xmlns:w16cid="http://schemas.microsoft.com/office/word/2016/wordml/cid" xmlns:w16se="http://schemas.microsoft.com/office/word/2015/wordml/symex" xmlns:wpg="http://schemas.microsoft.com/office/word/2010/wordprocessingGroup" xmlns:wpi="http://schemas.microsoft.com/office/word/2010/wordprocessingInk" xmlns:wne="http://schemas.microsoft.com/office/word/2006/wordml" xmlns:wps="http://schemas.microsoft.com/office/word/2010/wordprocessingShape" mc:Ignorable="w14 w15 w16se w16cid wp14">
+<w:numbering xmlns:wpc="http://schemas.microsoft.com/office/word/2010/wordprocessingCanvas" xmlns:cx="http://schemas.microsoft.com/office/drawing/2014/chartex" xmlns:cx1="http://schemas.microsoft.com/office/drawing/2015/9/8/chartex" xmlns:cx2="http://schemas.microsoft.com/office/drawing/2015/10/21/chartex" xmlns:cx3="http://schemas.microsoft.com/office/drawing/2016/5/9/chartex" xmlns:cx4="http://schemas.microsoft.com/office/drawing/2016/5/10/chartex" xmlns:cx5="http://schemas.microsoft.com/office/drawing/2016/5/11/chartex" xmlns:cx6="http://schemas.microsoft.com/office/drawing/2016/5/12/chartex" xmlns:cx7="http://schemas.microsoft.com/office/drawing/2016/5/13/chartex" xmlns:cx8="http://schemas.microsoft.com/office/drawing/2016/5/14/chartex" xmlns:mc="http://schemas.openxmlformats.org/markup-compatibility/2006" xmlns:aink="http://schemas.microsoft.com/office/drawing/2016/ink" xmlns:am3d="http://schemas.microsoft.com/office/drawing/2017/model3d" xmlns:o="urn:schemas-microsoft-com:office:office" xmlns:r="http://schemas.openxmlformats.org/officeDocument/2006/relationships" xmlns:m="http://schemas.openxmlformats.org/officeDocument/2006/math" xmlns:v="urn:schemas-microsoft-com:vml" xmlns:wp14="http://schemas.microsoft.com/office/word/2010/wordprocessingDrawing" xmlns:wp="http://schemas.openxmlformats.org/drawingml/2006/wordprocessingDrawing" xmlns:w10="urn:schemas-microsoft-com:office:word" xmlns:w="http://schemas.openxmlformats.org/wordprocessingml/2006/main" xmlns:w14="http://schemas.microsoft.com/office/word/2010/wordml" xmlns:w15="http://schemas.microsoft.com/office/word/2012/wordml" xmlns:w16cex="http://schemas.microsoft.com/office/word/2018/wordml/cex" xmlns:w16cid="http://schemas.microsoft.com/office/word/2016/wordml/cid" xmlns:w16="http://schemas.microsoft.com/office/word/2018/wordml" xmlns:w16se="http://schemas.microsoft.com/office/word/2015/wordml/symex" xmlns:wpg="http://schemas.microsoft.com/office/word/2010/wordprocessingGroup" xmlns:wpi="http://schemas.microsoft.com/office/word/2010/wordprocessingInk" xmlns:wne="http://schemas.microsoft.com/office/word/2006/wordml" xmlns:wps="http://schemas.microsoft.com/office/word/2010/wordprocessingShape" mc:Ignorable="w14 w15 w16se w16cid w16 w16cex wp14">
   <w:abstractNum w:abstractNumId="0" w15:restartNumberingAfterBreak="0">
+    <w:nsid w:val="0DA23CFE"/>
+    <w:multiLevelType w:val="hybridMultilevel"/>
+    <w:tmpl w:val="DCD801AC"/>
+    <w:lvl w:ilvl="0" w:tplc="60228626">
+      <w:start w:val="1"/>
+      <w:numFmt w:val="decimal"/>
+      <w:lvlText w:val="%1."/>
+      <w:lvlJc w:val="left"/>
+      <w:pPr>
+        <w:ind w:left="720" w:hanging="360"/>
+      </w:pPr>
+      <w:rPr>
+        <w:color w:val="auto"/>
+      </w:rPr>
+    </w:lvl>
+    <w:lvl w:ilvl="1" w:tplc="04090019">
+      <w:start w:val="1"/>
+      <w:numFmt w:val="lowerLetter"/>
+      <w:lvlText w:val="%2."/>
+      <w:lvlJc w:val="left"/>
+      <w:pPr>
+        <w:ind w:left="1440" w:hanging="360"/>
+      </w:pPr>
+    </w:lvl>
+    <w:lvl w:ilvl="2" w:tplc="0409001B">
+      <w:start w:val="1"/>
+      <w:numFmt w:val="lowerRoman"/>
+      <w:lvlText w:val="%3."/>
+      <w:lvlJc w:val="right"/>
+      <w:pPr>
+        <w:ind w:left="2160" w:hanging="180"/>
+      </w:pPr>
+    </w:lvl>
+    <w:lvl w:ilvl="3" w:tplc="0409000F" w:tentative="1">
+      <w:start w:val="1"/>
+      <w:numFmt w:val="decimal"/>
+      <w:lvlText w:val="%4."/>
+      <w:lvlJc w:val="left"/>
+      <w:pPr>
+        <w:ind w:left="2880" w:hanging="360"/>
+      </w:pPr>
+    </w:lvl>
+    <w:lvl w:ilvl="4" w:tplc="04090019" w:tentative="1">
+      <w:start w:val="1"/>
+      <w:numFmt w:val="lowerLetter"/>
+      <w:lvlText w:val="%5."/>
+      <w:lvlJc w:val="left"/>
+      <w:pPr>
+        <w:ind w:left="3600" w:hanging="360"/>
+      </w:pPr>
+    </w:lvl>
+    <w:lvl w:ilvl="5" w:tplc="0409001B" w:tentative="1">
+      <w:start w:val="1"/>
+      <w:numFmt w:val="lowerRoman"/>
+      <w:lvlText w:val="%6."/>
+      <w:lvlJc w:val="right"/>
+      <w:pPr>
+        <w:ind w:left="4320" w:hanging="180"/>
+      </w:pPr>
+    </w:lvl>
+    <w:lvl w:ilvl="6" w:tplc="0409000F" w:tentative="1">
+      <w:start w:val="1"/>
+      <w:numFmt w:val="decimal"/>
+      <w:lvlText w:val="%7."/>
+      <w:lvlJc w:val="left"/>
+      <w:pPr>
+        <w:ind w:left="5040" w:hanging="360"/>
+      </w:pPr>
+    </w:lvl>
+    <w:lvl w:ilvl="7" w:tplc="04090019" w:tentative="1">
+      <w:start w:val="1"/>
+      <w:numFmt w:val="lowerLetter"/>
+      <w:lvlText w:val="%8."/>
+      <w:lvlJc w:val="left"/>
+      <w:pPr>
+        <w:ind w:left="5760" w:hanging="360"/>
+      </w:pPr>
+    </w:lvl>
+    <w:lvl w:ilvl="8" w:tplc="0409001B" w:tentative="1">
+      <w:start w:val="1"/>
+      <w:numFmt w:val="lowerRoman"/>
+      <w:lvlText w:val="%9."/>
+      <w:lvlJc w:val="right"/>
+      <w:pPr>
+        <w:ind w:left="6480" w:hanging="180"/>
+      </w:pPr>
+    </w:lvl>
+  </w:abstractNum>
+  <w:abstractNum w:abstractNumId="1" w15:restartNumberingAfterBreak="0">
     <w:nsid w:val="13612B4E"/>
     <w:multiLevelType w:val="hybridMultilevel"/>
     <w:tmpl w:val="09BA8D9C"/>
@@ -1621,7 +2092,7 @@
       </w:rPr>
     </w:lvl>
   </w:abstractNum>
-  <w:abstractNum w:abstractNumId="1" w15:restartNumberingAfterBreak="0">
+  <w:abstractNum w:abstractNumId="2" w15:restartNumberingAfterBreak="0">
     <w:nsid w:val="34E331F8"/>
     <w:multiLevelType w:val="hybridMultilevel"/>
     <w:tmpl w:val="567C2B78"/>
@@ -1734,7 +2205,7 @@
       </w:rPr>
     </w:lvl>
   </w:abstractNum>
-  <w:abstractNum w:abstractNumId="2" w15:restartNumberingAfterBreak="0">
+  <w:abstractNum w:abstractNumId="3" w15:restartNumberingAfterBreak="0">
     <w:nsid w:val="53854F24"/>
     <w:multiLevelType w:val="hybridMultilevel"/>
     <w:tmpl w:val="AD98525E"/>
@@ -1820,7 +2291,7 @@
       </w:pPr>
     </w:lvl>
   </w:abstractNum>
-  <w:abstractNum w:abstractNumId="3" w15:restartNumberingAfterBreak="0">
+  <w:abstractNum w:abstractNumId="4" w15:restartNumberingAfterBreak="0">
     <w:nsid w:val="5B644D3E"/>
     <w:multiLevelType w:val="hybridMultilevel"/>
     <w:tmpl w:val="2C5E8646"/>
@@ -1933,23 +2404,142 @@
       </w:rPr>
     </w:lvl>
   </w:abstractNum>
+  <w:abstractNum w:abstractNumId="5" w15:restartNumberingAfterBreak="0">
+    <w:nsid w:val="6C430CA4"/>
+    <w:multiLevelType w:val="hybridMultilevel"/>
+    <w:tmpl w:val="3E4C43C0"/>
+    <w:lvl w:ilvl="0" w:tplc="04090001">
+      <w:start w:val="1"/>
+      <w:numFmt w:val="bullet"/>
+      <w:lvlText w:val=""/>
+      <w:lvlJc w:val="left"/>
+      <w:pPr>
+        <w:ind w:left="720" w:hanging="360"/>
+      </w:pPr>
+      <w:rPr>
+        <w:rFonts w:ascii="Symbol" w:hAnsi="Symbol" w:hint="default"/>
+      </w:rPr>
+    </w:lvl>
+    <w:lvl w:ilvl="1" w:tplc="04090003" w:tentative="1">
+      <w:start w:val="1"/>
+      <w:numFmt w:val="bullet"/>
+      <w:lvlText w:val="o"/>
+      <w:lvlJc w:val="left"/>
+      <w:pPr>
+        <w:ind w:left="1440" w:hanging="360"/>
+      </w:pPr>
+      <w:rPr>
+        <w:rFonts w:ascii="Courier New" w:hAnsi="Courier New" w:cs="Courier New" w:hint="default"/>
+      </w:rPr>
+    </w:lvl>
+    <w:lvl w:ilvl="2" w:tplc="04090005" w:tentative="1">
+      <w:start w:val="1"/>
+      <w:numFmt w:val="bullet"/>
+      <w:lvlText w:val=""/>
+      <w:lvlJc w:val="left"/>
+      <w:pPr>
+        <w:ind w:left="2160" w:hanging="360"/>
+      </w:pPr>
+      <w:rPr>
+        <w:rFonts w:ascii="Wingdings" w:hAnsi="Wingdings" w:hint="default"/>
+      </w:rPr>
+    </w:lvl>
+    <w:lvl w:ilvl="3" w:tplc="04090001" w:tentative="1">
+      <w:start w:val="1"/>
+      <w:numFmt w:val="bullet"/>
+      <w:lvlText w:val=""/>
+      <w:lvlJc w:val="left"/>
+      <w:pPr>
+        <w:ind w:left="2880" w:hanging="360"/>
+      </w:pPr>
+      <w:rPr>
+        <w:rFonts w:ascii="Symbol" w:hAnsi="Symbol" w:hint="default"/>
+      </w:rPr>
+    </w:lvl>
+    <w:lvl w:ilvl="4" w:tplc="04090003" w:tentative="1">
+      <w:start w:val="1"/>
+      <w:numFmt w:val="bullet"/>
+      <w:lvlText w:val="o"/>
+      <w:lvlJc w:val="left"/>
+      <w:pPr>
+        <w:ind w:left="3600" w:hanging="360"/>
+      </w:pPr>
+      <w:rPr>
+        <w:rFonts w:ascii="Courier New" w:hAnsi="Courier New" w:cs="Courier New" w:hint="default"/>
+      </w:rPr>
+    </w:lvl>
+    <w:lvl w:ilvl="5" w:tplc="04090005" w:tentative="1">
+      <w:start w:val="1"/>
+      <w:numFmt w:val="bullet"/>
+      <w:lvlText w:val=""/>
+      <w:lvlJc w:val="left"/>
+      <w:pPr>
+        <w:ind w:left="4320" w:hanging="360"/>
+      </w:pPr>
+      <w:rPr>
+        <w:rFonts w:ascii="Wingdings" w:hAnsi="Wingdings" w:hint="default"/>
+      </w:rPr>
+    </w:lvl>
+    <w:lvl w:ilvl="6" w:tplc="04090001" w:tentative="1">
+      <w:start w:val="1"/>
+      <w:numFmt w:val="bullet"/>
+      <w:lvlText w:val=""/>
+      <w:lvlJc w:val="left"/>
+      <w:pPr>
+        <w:ind w:left="5040" w:hanging="360"/>
+      </w:pPr>
+      <w:rPr>
+        <w:rFonts w:ascii="Symbol" w:hAnsi="Symbol" w:hint="default"/>
+      </w:rPr>
+    </w:lvl>
+    <w:lvl w:ilvl="7" w:tplc="04090003" w:tentative="1">
+      <w:start w:val="1"/>
+      <w:numFmt w:val="bullet"/>
+      <w:lvlText w:val="o"/>
+      <w:lvlJc w:val="left"/>
+      <w:pPr>
+        <w:ind w:left="5760" w:hanging="360"/>
+      </w:pPr>
+      <w:rPr>
+        <w:rFonts w:ascii="Courier New" w:hAnsi="Courier New" w:cs="Courier New" w:hint="default"/>
+      </w:rPr>
+    </w:lvl>
+    <w:lvl w:ilvl="8" w:tplc="04090005" w:tentative="1">
+      <w:start w:val="1"/>
+      <w:numFmt w:val="bullet"/>
+      <w:lvlText w:val=""/>
+      <w:lvlJc w:val="left"/>
+      <w:pPr>
+        <w:ind w:left="6480" w:hanging="360"/>
+      </w:pPr>
+      <w:rPr>
+        <w:rFonts w:ascii="Wingdings" w:hAnsi="Wingdings" w:hint="default"/>
+      </w:rPr>
+    </w:lvl>
+  </w:abstractNum>
   <w:num w:numId="1">
+    <w:abstractNumId w:val="4"/>
+  </w:num>
+  <w:num w:numId="2">
     <w:abstractNumId w:val="3"/>
   </w:num>
-  <w:num w:numId="2">
+  <w:num w:numId="3">
     <w:abstractNumId w:val="2"/>
   </w:num>
-  <w:num w:numId="3">
+  <w:num w:numId="4">
     <w:abstractNumId w:val="1"/>
   </w:num>
-  <w:num w:numId="4">
+  <w:num w:numId="5">
+    <w:abstractNumId w:val="5"/>
+  </w:num>
+  <w:num w:numId="6">
     <w:abstractNumId w:val="0"/>
   </w:num>
 </w:numbering>
 </file>
 
 <file path=word/styles.xml><?xml version="1.0" encoding="utf-8"?>
-<w:styles xmlns:mc="http://schemas.openxmlformats.org/markup-compatibility/2006" xmlns:r="http://schemas.openxmlformats.org/officeDocument/2006/relationships" xmlns:w="http://schemas.openxmlformats.org/wordprocessingml/2006/main" xmlns:w14="http://schemas.microsoft.com/office/word/2010/wordml" xmlns:w15="http://schemas.microsoft.com/office/word/2012/wordml" xmlns:w16cid="http://schemas.microsoft.com/office/word/2016/wordml/cid" xmlns:w16se="http://schemas.microsoft.com/office/word/2015/wordml/symex" mc:Ignorable="w14 w15 w16se w16cid">
+<w:styles xmlns:mc="http://schemas.openxmlformats.org/markup-compatibility/2006" xmlns:r="http://schemas.openxmlformats.org/officeDocument/2006/relationships" xmlns:w="http://schemas.openxmlformats.org/wordprocessingml/2006/main" xmlns:w14="http://schemas.microsoft.com/office/word/2010/wordml" xmlns:w15="http://schemas.microsoft.com/office/word/2012/wordml" xmlns:w16cex="http://schemas.microsoft.com/office/word/2018/wordml/cex" xmlns:w16cid="http://schemas.microsoft.com/office/word/2016/wordml/cid" xmlns:w16="http://schemas.microsoft.com/office/word/2018/wordml" xmlns:w16se="http://schemas.microsoft.com/office/word/2015/wordml/symex" mc:Ignorable="w14 w15 w16se w16cid w16 w16cex">
   <w:docDefaults>
     <w:rPrDefault>
       <w:rPr>

</xml_diff>

<commit_message>
Auto-response details and project tracking feature
</commit_message>
<xml_diff>
--- a/details/Internal Ticketing App.docx
+++ b/details/Internal Ticketing App.docx
@@ -170,12 +170,21 @@
           <w:szCs w:val="24"/>
         </w:rPr>
       </w:pPr>
-      <w:r>
-        <w:rPr>
-          <w:sz w:val="24"/>
-          <w:szCs w:val="24"/>
-        </w:rPr>
-        <w:t>Definitely possible to have it be email integrated.</w:t>
+      <w:proofErr w:type="gramStart"/>
+      <w:r>
+        <w:rPr>
+          <w:sz w:val="24"/>
+          <w:szCs w:val="24"/>
+        </w:rPr>
+        <w:t>Definitely possible</w:t>
+      </w:r>
+      <w:proofErr w:type="gramEnd"/>
+      <w:r>
+        <w:rPr>
+          <w:sz w:val="24"/>
+          <w:szCs w:val="24"/>
+        </w:rPr>
+        <w:t xml:space="preserve"> to have it be email integrated.</w:t>
       </w:r>
     </w:p>
     <w:p>
@@ -221,13 +230,23 @@
           <w:szCs w:val="24"/>
         </w:rPr>
       </w:pPr>
-      <w:r>
-        <w:rPr>
-          <w:color w:val="FF0000"/>
-          <w:sz w:val="24"/>
-          <w:szCs w:val="24"/>
-        </w:rPr>
-        <w:t>I’ll have to make a comprehensive list later.</w:t>
+      <w:proofErr w:type="gramStart"/>
+      <w:r>
+        <w:rPr>
+          <w:color w:val="FF0000"/>
+          <w:sz w:val="24"/>
+          <w:szCs w:val="24"/>
+        </w:rPr>
+        <w:t>I’ll</w:t>
+      </w:r>
+      <w:proofErr w:type="gramEnd"/>
+      <w:r>
+        <w:rPr>
+          <w:color w:val="FF0000"/>
+          <w:sz w:val="24"/>
+          <w:szCs w:val="24"/>
+        </w:rPr>
+        <w:t xml:space="preserve"> have to make a comprehensive list later.</w:t>
       </w:r>
       <w:r>
         <w:rPr>
@@ -311,13 +330,23 @@
           <w:szCs w:val="24"/>
         </w:rPr>
       </w:pPr>
-      <w:r>
-        <w:rPr>
-          <w:color w:val="FF0000"/>
-          <w:sz w:val="24"/>
-          <w:szCs w:val="24"/>
-        </w:rPr>
-        <w:t xml:space="preserve">Hopefully this feature will be able to reply to senders with the previous solution we used. </w:t>
+      <w:proofErr w:type="gramStart"/>
+      <w:r>
+        <w:rPr>
+          <w:color w:val="FF0000"/>
+          <w:sz w:val="24"/>
+          <w:szCs w:val="24"/>
+        </w:rPr>
+        <w:t>Hopefully</w:t>
+      </w:r>
+      <w:proofErr w:type="gramEnd"/>
+      <w:r>
+        <w:rPr>
+          <w:color w:val="FF0000"/>
+          <w:sz w:val="24"/>
+          <w:szCs w:val="24"/>
+        </w:rPr>
+        <w:t xml:space="preserve"> this feature will be able to reply to senders with the previous solution we used. </w:t>
       </w:r>
     </w:p>
     <w:p>
@@ -369,7 +398,25 @@
           <w:sz w:val="24"/>
           <w:szCs w:val="24"/>
         </w:rPr>
-        <w:t>This feature should only be implemented for simple problems (e.g. troubleshooting PC that won’t turn on)</w:t>
+        <w:t xml:space="preserve">This feature should only be implemented for simple problems (e.g. troubleshooting PC that </w:t>
+      </w:r>
+      <w:proofErr w:type="gramStart"/>
+      <w:r>
+        <w:rPr>
+          <w:color w:val="FF0000"/>
+          <w:sz w:val="24"/>
+          <w:szCs w:val="24"/>
+        </w:rPr>
+        <w:t>won’t</w:t>
+      </w:r>
+      <w:proofErr w:type="gramEnd"/>
+      <w:r>
+        <w:rPr>
+          <w:color w:val="FF0000"/>
+          <w:sz w:val="24"/>
+          <w:szCs w:val="24"/>
+        </w:rPr>
+        <w:t xml:space="preserve"> turn on)</w:t>
       </w:r>
     </w:p>
     <w:p>
@@ -649,7 +696,25 @@
           <w:sz w:val="24"/>
           <w:szCs w:val="24"/>
         </w:rPr>
-        <w:t>icket search options for techsupport users</w:t>
+        <w:t xml:space="preserve">icket search options for </w:t>
+      </w:r>
+      <w:proofErr w:type="spellStart"/>
+      <w:r>
+        <w:rPr>
+          <w:color w:val="FF0000"/>
+          <w:sz w:val="24"/>
+          <w:szCs w:val="24"/>
+        </w:rPr>
+        <w:t>techsupport</w:t>
+      </w:r>
+      <w:proofErr w:type="spellEnd"/>
+      <w:r>
+        <w:rPr>
+          <w:color w:val="FF0000"/>
+          <w:sz w:val="24"/>
+          <w:szCs w:val="24"/>
+        </w:rPr>
+        <w:t xml:space="preserve"> users</w:t>
       </w:r>
     </w:p>
     <w:p>
@@ -791,7 +856,23 @@
           <w:sz w:val="24"/>
           <w:szCs w:val="24"/>
         </w:rPr>
-        <w:t>Important Info/images section. (kinda like personal notes). (consider if it should be shared or individual)</w:t>
+        <w:t>Important Info/images section. (</w:t>
+      </w:r>
+      <w:proofErr w:type="spellStart"/>
+      <w:r>
+        <w:rPr>
+          <w:sz w:val="24"/>
+          <w:szCs w:val="24"/>
+        </w:rPr>
+        <w:t>kinda</w:t>
+      </w:r>
+      <w:proofErr w:type="spellEnd"/>
+      <w:r>
+        <w:rPr>
+          <w:sz w:val="24"/>
+          <w:szCs w:val="24"/>
+        </w:rPr>
+        <w:t xml:space="preserve"> like personal notes). (consider if it should be shared or individual)</w:t>
       </w:r>
     </w:p>
     <w:p>
@@ -854,8 +935,17 @@
           <w:sz w:val="24"/>
           <w:szCs w:val="24"/>
         </w:rPr>
-        <w:t>Ticket gets sent via email to techsupport</w:t>
-      </w:r>
+        <w:t xml:space="preserve">Ticket gets sent via email to </w:t>
+      </w:r>
+      <w:proofErr w:type="spellStart"/>
+      <w:r>
+        <w:rPr>
+          <w:sz w:val="24"/>
+          <w:szCs w:val="24"/>
+        </w:rPr>
+        <w:t>techsupport</w:t>
+      </w:r>
+      <w:proofErr w:type="spellEnd"/>
     </w:p>
     <w:p>
       <w:pPr>
@@ -896,14 +986,32 @@
           <w:sz w:val="24"/>
           <w:szCs w:val="24"/>
         </w:rPr>
-        <w:t xml:space="preserve">(“Does this describe your issue? If so here’s a potential solution, otherwise </w:t>
-      </w:r>
+        <w:t xml:space="preserve">(“Does this describe your issue? If so </w:t>
+      </w:r>
+      <w:proofErr w:type="gramStart"/>
       <w:r>
         <w:rPr>
           <w:color w:val="00B050"/>
           <w:sz w:val="24"/>
           <w:szCs w:val="24"/>
         </w:rPr>
+        <w:t>here’s</w:t>
+      </w:r>
+      <w:proofErr w:type="gramEnd"/>
+      <w:r>
+        <w:rPr>
+          <w:color w:val="00B050"/>
+          <w:sz w:val="24"/>
+          <w:szCs w:val="24"/>
+        </w:rPr>
+        <w:t xml:space="preserve"> a potential solution, otherwise </w:t>
+      </w:r>
+      <w:r>
+        <w:rPr>
+          <w:color w:val="00B050"/>
+          <w:sz w:val="24"/>
+          <w:szCs w:val="24"/>
+        </w:rPr>
         <w:t>please reply with “</w:t>
       </w:r>
       <w:r>
@@ -942,8 +1050,17 @@
           <w:sz w:val="24"/>
           <w:szCs w:val="24"/>
         </w:rPr>
-        <w:t xml:space="preserve"> techsupport</w:t>
-      </w:r>
+        <w:t xml:space="preserve"> </w:t>
+      </w:r>
+      <w:proofErr w:type="spellStart"/>
+      <w:r>
+        <w:rPr>
+          <w:sz w:val="24"/>
+          <w:szCs w:val="24"/>
+        </w:rPr>
+        <w:t>techsupport</w:t>
+      </w:r>
+      <w:proofErr w:type="spellEnd"/>
       <w:r>
         <w:rPr>
           <w:sz w:val="24"/>
@@ -970,7 +1087,23 @@
           <w:sz w:val="24"/>
           <w:szCs w:val="24"/>
         </w:rPr>
-        <w:t xml:space="preserve"> to implement but more time consuming or annoying for techsupport users</w:t>
+        <w:t xml:space="preserve"> to implement but more time consuming or annoying for </w:t>
+      </w:r>
+      <w:proofErr w:type="spellStart"/>
+      <w:r>
+        <w:rPr>
+          <w:sz w:val="24"/>
+          <w:szCs w:val="24"/>
+        </w:rPr>
+        <w:t>techsupport</w:t>
+      </w:r>
+      <w:proofErr w:type="spellEnd"/>
+      <w:r>
+        <w:rPr>
+          <w:sz w:val="24"/>
+          <w:szCs w:val="24"/>
+        </w:rPr>
+        <w:t xml:space="preserve"> users</w:t>
       </w:r>
       <w:r>
         <w:rPr>
@@ -1006,12 +1139,21 @@
         </w:rPr>
         <w:t xml:space="preserve">If not solved. </w:t>
       </w:r>
-      <w:r>
-        <w:rPr>
-          <w:sz w:val="24"/>
-          <w:szCs w:val="24"/>
-        </w:rPr>
-        <w:t>Techsupport goes to help</w:t>
+      <w:proofErr w:type="spellStart"/>
+      <w:r>
+        <w:rPr>
+          <w:sz w:val="24"/>
+          <w:szCs w:val="24"/>
+        </w:rPr>
+        <w:t>Techsupport</w:t>
+      </w:r>
+      <w:proofErr w:type="spellEnd"/>
+      <w:r>
+        <w:rPr>
+          <w:sz w:val="24"/>
+          <w:szCs w:val="24"/>
+        </w:rPr>
+        <w:t xml:space="preserve"> goes to help</w:t>
       </w:r>
     </w:p>
     <w:p>
@@ -1026,12 +1168,21 @@
           <w:szCs w:val="24"/>
         </w:rPr>
       </w:pPr>
-      <w:r>
-        <w:rPr>
-          <w:sz w:val="24"/>
-          <w:szCs w:val="24"/>
-        </w:rPr>
-        <w:t>Techsupport updates app to see if should be marked ongoing or completed</w:t>
+      <w:proofErr w:type="spellStart"/>
+      <w:r>
+        <w:rPr>
+          <w:sz w:val="24"/>
+          <w:szCs w:val="24"/>
+        </w:rPr>
+        <w:t>Techsupport</w:t>
+      </w:r>
+      <w:proofErr w:type="spellEnd"/>
+      <w:r>
+        <w:rPr>
+          <w:sz w:val="24"/>
+          <w:szCs w:val="24"/>
+        </w:rPr>
+        <w:t xml:space="preserve"> updates app to see if should be marked ongoing or completed</w:t>
       </w:r>
     </w:p>
     <w:p>
@@ -1051,7 +1202,23 @@
           <w:sz w:val="24"/>
           <w:szCs w:val="24"/>
         </w:rPr>
-        <w:t>If completed techsupport responds (Try to make this easy through the app)</w:t>
+        <w:t xml:space="preserve">If completed </w:t>
+      </w:r>
+      <w:proofErr w:type="spellStart"/>
+      <w:r>
+        <w:rPr>
+          <w:sz w:val="24"/>
+          <w:szCs w:val="24"/>
+        </w:rPr>
+        <w:t>techsupport</w:t>
+      </w:r>
+      <w:proofErr w:type="spellEnd"/>
+      <w:r>
+        <w:rPr>
+          <w:sz w:val="24"/>
+          <w:szCs w:val="24"/>
+        </w:rPr>
+        <w:t xml:space="preserve"> responds (Try to make this easy through the app)</w:t>
       </w:r>
       <w:r>
         <w:rPr>
@@ -1086,7 +1253,25 @@
           <w:sz w:val="24"/>
           <w:szCs w:val="24"/>
         </w:rPr>
-        <w:t>nd response goes out stating that it’s ongoing and listing any temporary fixes</w:t>
+        <w:t xml:space="preserve">nd response goes out stating that </w:t>
+      </w:r>
+      <w:proofErr w:type="spellStart"/>
+      <w:proofErr w:type="gramStart"/>
+      <w:r>
+        <w:rPr>
+          <w:sz w:val="24"/>
+          <w:szCs w:val="24"/>
+        </w:rPr>
+        <w:t>it’s</w:t>
+      </w:r>
+      <w:proofErr w:type="spellEnd"/>
+      <w:proofErr w:type="gramEnd"/>
+      <w:r>
+        <w:rPr>
+          <w:sz w:val="24"/>
+          <w:szCs w:val="24"/>
+        </w:rPr>
+        <w:t xml:space="preserve"> ongoing and listing any temporary fixes</w:t>
       </w:r>
       <w:r>
         <w:rPr>
@@ -1139,7 +1324,23 @@
           <w:szCs w:val="24"/>
         </w:rPr>
         <w:tab/>
-        <w:t xml:space="preserve">Solution emails = problems we’ve solved in the past and </w:t>
+        <w:t xml:space="preserve">Solution emails = problems </w:t>
+      </w:r>
+      <w:proofErr w:type="gramStart"/>
+      <w:r>
+        <w:rPr>
+          <w:sz w:val="24"/>
+          <w:szCs w:val="24"/>
+        </w:rPr>
+        <w:t>we’ve</w:t>
+      </w:r>
+      <w:proofErr w:type="gramEnd"/>
+      <w:r>
+        <w:rPr>
+          <w:sz w:val="24"/>
+          <w:szCs w:val="24"/>
+        </w:rPr>
+        <w:t xml:space="preserve"> solved in the past and </w:t>
       </w:r>
       <w:r>
         <w:rPr>
@@ -1194,7 +1395,23 @@
           <w:sz w:val="24"/>
           <w:szCs w:val="24"/>
         </w:rPr>
-        <w:t>using JavaMail API</w:t>
+        <w:t xml:space="preserve">using </w:t>
+      </w:r>
+      <w:proofErr w:type="spellStart"/>
+      <w:r>
+        <w:rPr>
+          <w:sz w:val="24"/>
+          <w:szCs w:val="24"/>
+        </w:rPr>
+        <w:t>JavaMail</w:t>
+      </w:r>
+      <w:proofErr w:type="spellEnd"/>
+      <w:r>
+        <w:rPr>
+          <w:sz w:val="24"/>
+          <w:szCs w:val="24"/>
+        </w:rPr>
+        <w:t xml:space="preserve"> API</w:t>
       </w:r>
       <w:r>
         <w:rPr>
@@ -1263,7 +1480,23 @@
           <w:sz w:val="24"/>
           <w:szCs w:val="24"/>
         </w:rPr>
-        <w:t>Implement a mysql database to keep desired solution</w:t>
+        <w:t xml:space="preserve">Implement a </w:t>
+      </w:r>
+      <w:proofErr w:type="spellStart"/>
+      <w:r>
+        <w:rPr>
+          <w:sz w:val="24"/>
+          <w:szCs w:val="24"/>
+        </w:rPr>
+        <w:t>mysql</w:t>
+      </w:r>
+      <w:proofErr w:type="spellEnd"/>
+      <w:r>
+        <w:rPr>
+          <w:sz w:val="24"/>
+          <w:szCs w:val="24"/>
+        </w:rPr>
+        <w:t xml:space="preserve"> database to keep desired solution</w:t>
       </w:r>
       <w:r>
         <w:rPr>
@@ -1338,7 +1571,23 @@
           <w:sz w:val="24"/>
           <w:szCs w:val="24"/>
         </w:rPr>
-        <w:t xml:space="preserve"> subject, description and solution.</w:t>
+        <w:t xml:space="preserve"> subject, </w:t>
+      </w:r>
+      <w:proofErr w:type="gramStart"/>
+      <w:r>
+        <w:rPr>
+          <w:sz w:val="24"/>
+          <w:szCs w:val="24"/>
+        </w:rPr>
+        <w:t>description</w:t>
+      </w:r>
+      <w:proofErr w:type="gramEnd"/>
+      <w:r>
+        <w:rPr>
+          <w:sz w:val="24"/>
+          <w:szCs w:val="24"/>
+        </w:rPr>
+        <w:t xml:space="preserve"> and solution.</w:t>
       </w:r>
     </w:p>
     <w:p>
@@ -1358,7 +1607,23 @@
           <w:sz w:val="24"/>
           <w:szCs w:val="24"/>
         </w:rPr>
-        <w:t>Suggestions didn’t work</w:t>
+        <w:t xml:space="preserve">Suggestions </w:t>
+      </w:r>
+      <w:proofErr w:type="gramStart"/>
+      <w:r>
+        <w:rPr>
+          <w:sz w:val="24"/>
+          <w:szCs w:val="24"/>
+        </w:rPr>
+        <w:t>didn’t</w:t>
+      </w:r>
+      <w:proofErr w:type="gramEnd"/>
+      <w:r>
+        <w:rPr>
+          <w:sz w:val="24"/>
+          <w:szCs w:val="24"/>
+        </w:rPr>
+        <w:t xml:space="preserve"> work</w:t>
       </w:r>
     </w:p>
     <w:p>
@@ -1393,12 +1658,21 @@
           <w:szCs w:val="24"/>
         </w:rPr>
       </w:pPr>
-      <w:r>
-        <w:rPr>
-          <w:sz w:val="24"/>
-          <w:szCs w:val="24"/>
-        </w:rPr>
-        <w:t>Techsupport to the rescue</w:t>
+      <w:proofErr w:type="spellStart"/>
+      <w:r>
+        <w:rPr>
+          <w:sz w:val="24"/>
+          <w:szCs w:val="24"/>
+        </w:rPr>
+        <w:t>Techsupport</w:t>
+      </w:r>
+      <w:proofErr w:type="spellEnd"/>
+      <w:r>
+        <w:rPr>
+          <w:sz w:val="24"/>
+          <w:szCs w:val="24"/>
+        </w:rPr>
+        <w:t xml:space="preserve"> to the rescue</w:t>
       </w:r>
     </w:p>
     <w:p>
@@ -1571,8 +1845,64 @@
           <w:sz w:val="24"/>
           <w:szCs w:val="24"/>
         </w:rPr>
-        <w:t>List ticket attributes (for good tracking). e.g. Department, Person who solved, current status, etc</w:t>
-      </w:r>
+        <w:t xml:space="preserve">Need to create ticket objects. Attributes like open, </w:t>
+      </w:r>
+      <w:proofErr w:type="gramStart"/>
+      <w:r>
+        <w:rPr>
+          <w:sz w:val="24"/>
+          <w:szCs w:val="24"/>
+        </w:rPr>
+        <w:t>close</w:t>
+      </w:r>
+      <w:proofErr w:type="gramEnd"/>
+      <w:r>
+        <w:rPr>
+          <w:sz w:val="24"/>
+          <w:szCs w:val="24"/>
+        </w:rPr>
+        <w:t xml:space="preserve"> and so on (more details below)</w:t>
+      </w:r>
+    </w:p>
+    <w:p>
+      <w:pPr>
+        <w:rPr>
+          <w:sz w:val="24"/>
+          <w:szCs w:val="24"/>
+        </w:rPr>
+      </w:pPr>
+      <w:r>
+        <w:rPr>
+          <w:sz w:val="24"/>
+          <w:szCs w:val="24"/>
+        </w:rPr>
+        <w:t xml:space="preserve">List ticket attributes (for good tracking). e.g. Department, Person who solved, </w:t>
+      </w:r>
+      <w:proofErr w:type="gramStart"/>
+      <w:r>
+        <w:rPr>
+          <w:sz w:val="24"/>
+          <w:szCs w:val="24"/>
+        </w:rPr>
+        <w:t>current status</w:t>
+      </w:r>
+      <w:proofErr w:type="gramEnd"/>
+      <w:r>
+        <w:rPr>
+          <w:sz w:val="24"/>
+          <w:szCs w:val="24"/>
+        </w:rPr>
+        <w:t xml:space="preserve">, </w:t>
+      </w:r>
+      <w:proofErr w:type="spellStart"/>
+      <w:r>
+        <w:rPr>
+          <w:sz w:val="24"/>
+          <w:szCs w:val="24"/>
+        </w:rPr>
+        <w:t>etc</w:t>
+      </w:r>
+      <w:proofErr w:type="spellEnd"/>
       <w:r>
         <w:rPr>
           <w:sz w:val="24"/>
@@ -1614,6 +1944,110 @@
           <w:u w:val="single"/>
         </w:rPr>
       </w:pPr>
+      <w:r>
+        <w:rPr>
+          <w:b/>
+          <w:bCs/>
+          <w:sz w:val="24"/>
+          <w:szCs w:val="24"/>
+          <w:u w:val="single"/>
+        </w:rPr>
+        <w:t xml:space="preserve">Filtering solutions: </w:t>
+      </w:r>
+    </w:p>
+    <w:p>
+      <w:pPr>
+        <w:rPr>
+          <w:sz w:val="24"/>
+          <w:szCs w:val="24"/>
+        </w:rPr>
+      </w:pPr>
+      <w:r>
+        <w:rPr>
+          <w:sz w:val="24"/>
+          <w:szCs w:val="24"/>
+        </w:rPr>
+        <w:t xml:space="preserve">After completing ticket, ask if that solution should be added to database. (only ask users with certain role. </w:t>
+      </w:r>
+      <w:proofErr w:type="gramStart"/>
+      <w:r>
+        <w:rPr>
+          <w:sz w:val="24"/>
+          <w:szCs w:val="24"/>
+        </w:rPr>
+        <w:t>I’ll</w:t>
+      </w:r>
+      <w:proofErr w:type="gramEnd"/>
+      <w:r>
+        <w:rPr>
+          <w:sz w:val="24"/>
+          <w:szCs w:val="24"/>
+        </w:rPr>
+        <w:t xml:space="preserve"> have that role in the beginning and add it to anyone else if need be.). Organize solution by type (printing, public PC, </w:t>
+      </w:r>
+      <w:proofErr w:type="spellStart"/>
+      <w:r>
+        <w:rPr>
+          <w:sz w:val="24"/>
+          <w:szCs w:val="24"/>
+        </w:rPr>
+        <w:t>etc</w:t>
+      </w:r>
+      <w:proofErr w:type="spellEnd"/>
+      <w:r>
+        <w:rPr>
+          <w:sz w:val="24"/>
+          <w:szCs w:val="24"/>
+        </w:rPr>
+        <w:t>)</w:t>
+      </w:r>
+    </w:p>
+    <w:p>
+      <w:pPr>
+        <w:rPr>
+          <w:sz w:val="24"/>
+          <w:szCs w:val="24"/>
+        </w:rPr>
+      </w:pPr>
+    </w:p>
+    <w:p>
+      <w:pPr>
+        <w:rPr>
+          <w:b/>
+          <w:bCs/>
+          <w:sz w:val="24"/>
+          <w:szCs w:val="24"/>
+          <w:u w:val="single"/>
+        </w:rPr>
+      </w:pPr>
+      <w:r>
+        <w:rPr>
+          <w:b/>
+          <w:bCs/>
+          <w:sz w:val="24"/>
+          <w:szCs w:val="24"/>
+          <w:u w:val="single"/>
+        </w:rPr>
+        <w:t>Project Tracking:</w:t>
+      </w:r>
+    </w:p>
+    <w:p>
+      <w:pPr>
+        <w:rPr>
+          <w:b/>
+          <w:bCs/>
+          <w:sz w:val="24"/>
+          <w:szCs w:val="24"/>
+          <w:u w:val="single"/>
+        </w:rPr>
+      </w:pPr>
+      <w:r>
+        <w:rPr>
+          <w:sz w:val="24"/>
+          <w:szCs w:val="24"/>
+        </w:rPr>
+        <w:t xml:space="preserve">??? </w:t>
+      </w:r>
     </w:p>
     <w:p>
       <w:pPr>

</xml_diff>

<commit_message>
Adding more to details doc
</commit_message>
<xml_diff>
--- a/details/Internal Ticketing App.docx
+++ b/details/Internal Ticketing App.docx
@@ -649,7 +649,25 @@
           <w:sz w:val="24"/>
           <w:szCs w:val="24"/>
         </w:rPr>
-        <w:t>icket search options for techsupport users</w:t>
+        <w:t xml:space="preserve">icket search options for </w:t>
+      </w:r>
+      <w:proofErr w:type="spellStart"/>
+      <w:r>
+        <w:rPr>
+          <w:color w:val="FF0000"/>
+          <w:sz w:val="24"/>
+          <w:szCs w:val="24"/>
+        </w:rPr>
+        <w:t>techsupport</w:t>
+      </w:r>
+      <w:proofErr w:type="spellEnd"/>
+      <w:r>
+        <w:rPr>
+          <w:color w:val="FF0000"/>
+          <w:sz w:val="24"/>
+          <w:szCs w:val="24"/>
+        </w:rPr>
+        <w:t xml:space="preserve"> users</w:t>
       </w:r>
     </w:p>
     <w:p>
@@ -798,7 +816,23 @@
           <w:sz w:val="24"/>
           <w:szCs w:val="24"/>
         </w:rPr>
-        <w:t>Important Info/images section. (kinda like personal notes). (consider if it should be shared or individual)</w:t>
+        <w:t>Important Info/images section. (</w:t>
+      </w:r>
+      <w:proofErr w:type="spellStart"/>
+      <w:r>
+        <w:rPr>
+          <w:sz w:val="24"/>
+          <w:szCs w:val="24"/>
+        </w:rPr>
+        <w:t>kinda</w:t>
+      </w:r>
+      <w:proofErr w:type="spellEnd"/>
+      <w:r>
+        <w:rPr>
+          <w:sz w:val="24"/>
+          <w:szCs w:val="24"/>
+        </w:rPr>
+        <w:t xml:space="preserve"> like personal notes). (consider if it should be shared or individual)</w:t>
       </w:r>
     </w:p>
     <w:p>
@@ -819,6 +853,26 @@
           <w:szCs w:val="24"/>
         </w:rPr>
         <w:lastRenderedPageBreak/>
+        <w:t>Keep track of when a solution email was last used</w:t>
+      </w:r>
+    </w:p>
+    <w:p>
+      <w:pPr>
+        <w:pStyle w:val="ListParagraph"/>
+        <w:numPr>
+          <w:ilvl w:val="0"/>
+          <w:numId w:val="1"/>
+        </w:numPr>
+        <w:rPr>
+          <w:sz w:val="24"/>
+          <w:szCs w:val="24"/>
+        </w:rPr>
+      </w:pPr>
+      <w:r>
+        <w:rPr>
+          <w:sz w:val="24"/>
+          <w:szCs w:val="24"/>
+        </w:rPr>
         <w:t>Project tracking somehow</w:t>
       </w:r>
     </w:p>
@@ -861,8 +915,17 @@
           <w:sz w:val="24"/>
           <w:szCs w:val="24"/>
         </w:rPr>
-        <w:t>Ticket gets sent via email to techsupport</w:t>
-      </w:r>
+        <w:t xml:space="preserve">Ticket gets sent via email to </w:t>
+      </w:r>
+      <w:proofErr w:type="spellStart"/>
+      <w:r>
+        <w:rPr>
+          <w:sz w:val="24"/>
+          <w:szCs w:val="24"/>
+        </w:rPr>
+        <w:t>techsupport</w:t>
+      </w:r>
+      <w:proofErr w:type="spellEnd"/>
     </w:p>
     <w:p>
       <w:pPr>
@@ -949,8 +1012,17 @@
           <w:sz w:val="24"/>
           <w:szCs w:val="24"/>
         </w:rPr>
-        <w:t xml:space="preserve"> techsupport</w:t>
-      </w:r>
+        <w:t xml:space="preserve"> </w:t>
+      </w:r>
+      <w:proofErr w:type="spellStart"/>
+      <w:r>
+        <w:rPr>
+          <w:sz w:val="24"/>
+          <w:szCs w:val="24"/>
+        </w:rPr>
+        <w:t>techsupport</w:t>
+      </w:r>
+      <w:proofErr w:type="spellEnd"/>
       <w:r>
         <w:rPr>
           <w:sz w:val="24"/>
@@ -977,7 +1049,23 @@
           <w:sz w:val="24"/>
           <w:szCs w:val="24"/>
         </w:rPr>
-        <w:t xml:space="preserve"> to implement but more time consuming or annoying for techsupport users</w:t>
+        <w:t xml:space="preserve"> to implement but more time consuming or annoying for </w:t>
+      </w:r>
+      <w:proofErr w:type="spellStart"/>
+      <w:r>
+        <w:rPr>
+          <w:sz w:val="24"/>
+          <w:szCs w:val="24"/>
+        </w:rPr>
+        <w:t>techsupport</w:t>
+      </w:r>
+      <w:proofErr w:type="spellEnd"/>
+      <w:r>
+        <w:rPr>
+          <w:sz w:val="24"/>
+          <w:szCs w:val="24"/>
+        </w:rPr>
+        <w:t xml:space="preserve"> users</w:t>
       </w:r>
       <w:r>
         <w:rPr>
@@ -1013,12 +1101,21 @@
         </w:rPr>
         <w:t xml:space="preserve">If not solved. </w:t>
       </w:r>
-      <w:r>
-        <w:rPr>
-          <w:sz w:val="24"/>
-          <w:szCs w:val="24"/>
-        </w:rPr>
-        <w:t>Techsupport goes to help</w:t>
+      <w:proofErr w:type="spellStart"/>
+      <w:r>
+        <w:rPr>
+          <w:sz w:val="24"/>
+          <w:szCs w:val="24"/>
+        </w:rPr>
+        <w:t>Techsupport</w:t>
+      </w:r>
+      <w:proofErr w:type="spellEnd"/>
+      <w:r>
+        <w:rPr>
+          <w:sz w:val="24"/>
+          <w:szCs w:val="24"/>
+        </w:rPr>
+        <w:t xml:space="preserve"> goes to help</w:t>
       </w:r>
     </w:p>
     <w:p>
@@ -1033,12 +1130,21 @@
           <w:szCs w:val="24"/>
         </w:rPr>
       </w:pPr>
-      <w:r>
-        <w:rPr>
-          <w:sz w:val="24"/>
-          <w:szCs w:val="24"/>
-        </w:rPr>
-        <w:t>Techsupport updates app to see if should be marked ongoing or completed</w:t>
+      <w:proofErr w:type="spellStart"/>
+      <w:r>
+        <w:rPr>
+          <w:sz w:val="24"/>
+          <w:szCs w:val="24"/>
+        </w:rPr>
+        <w:t>Techsupport</w:t>
+      </w:r>
+      <w:proofErr w:type="spellEnd"/>
+      <w:r>
+        <w:rPr>
+          <w:sz w:val="24"/>
+          <w:szCs w:val="24"/>
+        </w:rPr>
+        <w:t xml:space="preserve"> updates app to see if should be marked ongoing or completed</w:t>
       </w:r>
     </w:p>
     <w:p>
@@ -1058,7 +1164,23 @@
           <w:sz w:val="24"/>
           <w:szCs w:val="24"/>
         </w:rPr>
-        <w:t>If completed techsupport responds (Try to make this easy through the app)</w:t>
+        <w:t xml:space="preserve">If completed </w:t>
+      </w:r>
+      <w:proofErr w:type="spellStart"/>
+      <w:r>
+        <w:rPr>
+          <w:sz w:val="24"/>
+          <w:szCs w:val="24"/>
+        </w:rPr>
+        <w:t>techsupport</w:t>
+      </w:r>
+      <w:proofErr w:type="spellEnd"/>
+      <w:r>
+        <w:rPr>
+          <w:sz w:val="24"/>
+          <w:szCs w:val="24"/>
+        </w:rPr>
+        <w:t xml:space="preserve"> responds (Try to make this easy through the app)</w:t>
       </w:r>
       <w:r>
         <w:rPr>
@@ -1093,7 +1215,23 @@
           <w:sz w:val="24"/>
           <w:szCs w:val="24"/>
         </w:rPr>
-        <w:t>nd response goes out stating that it’s ongoing and listing any temporary fixes</w:t>
+        <w:t xml:space="preserve">nd response goes out stating that </w:t>
+      </w:r>
+      <w:proofErr w:type="spellStart"/>
+      <w:r>
+        <w:rPr>
+          <w:sz w:val="24"/>
+          <w:szCs w:val="24"/>
+        </w:rPr>
+        <w:t>it’s</w:t>
+      </w:r>
+      <w:proofErr w:type="spellEnd"/>
+      <w:r>
+        <w:rPr>
+          <w:sz w:val="24"/>
+          <w:szCs w:val="24"/>
+        </w:rPr>
+        <w:t xml:space="preserve"> ongoing and listing any temporary fixes</w:t>
       </w:r>
       <w:r>
         <w:rPr>
@@ -1201,7 +1339,23 @@
           <w:sz w:val="24"/>
           <w:szCs w:val="24"/>
         </w:rPr>
-        <w:t>using JavaMail API</w:t>
+        <w:t xml:space="preserve">using </w:t>
+      </w:r>
+      <w:proofErr w:type="spellStart"/>
+      <w:r>
+        <w:rPr>
+          <w:sz w:val="24"/>
+          <w:szCs w:val="24"/>
+        </w:rPr>
+        <w:t>JavaMail</w:t>
+      </w:r>
+      <w:proofErr w:type="spellEnd"/>
+      <w:r>
+        <w:rPr>
+          <w:sz w:val="24"/>
+          <w:szCs w:val="24"/>
+        </w:rPr>
+        <w:t xml:space="preserve"> API</w:t>
       </w:r>
       <w:r>
         <w:rPr>
@@ -1270,7 +1424,23 @@
           <w:sz w:val="24"/>
           <w:szCs w:val="24"/>
         </w:rPr>
-        <w:t>Implement a mysql database to keep desired solution</w:t>
+        <w:t xml:space="preserve">Implement a </w:t>
+      </w:r>
+      <w:proofErr w:type="spellStart"/>
+      <w:r>
+        <w:rPr>
+          <w:sz w:val="24"/>
+          <w:szCs w:val="24"/>
+        </w:rPr>
+        <w:t>mysql</w:t>
+      </w:r>
+      <w:proofErr w:type="spellEnd"/>
+      <w:r>
+        <w:rPr>
+          <w:sz w:val="24"/>
+          <w:szCs w:val="24"/>
+        </w:rPr>
+        <w:t xml:space="preserve"> database to keep desired solution</w:t>
       </w:r>
       <w:r>
         <w:rPr>
@@ -1456,12 +1626,21 @@
           <w:szCs w:val="24"/>
         </w:rPr>
       </w:pPr>
-      <w:r>
-        <w:rPr>
-          <w:sz w:val="24"/>
-          <w:szCs w:val="24"/>
-        </w:rPr>
-        <w:t>Techsupport to the rescue</w:t>
+      <w:proofErr w:type="spellStart"/>
+      <w:r>
+        <w:rPr>
+          <w:sz w:val="24"/>
+          <w:szCs w:val="24"/>
+        </w:rPr>
+        <w:t>Techsupport</w:t>
+      </w:r>
+      <w:proofErr w:type="spellEnd"/>
+      <w:r>
+        <w:rPr>
+          <w:sz w:val="24"/>
+          <w:szCs w:val="24"/>
+        </w:rPr>
+        <w:t xml:space="preserve"> to the rescue</w:t>
       </w:r>
     </w:p>
     <w:p>
@@ -1655,8 +1834,17 @@
           <w:sz w:val="24"/>
           <w:szCs w:val="24"/>
         </w:rPr>
-        <w:t>List ticket attributes (for good tracking). e.g. Department, Person who solved, current status, etc</w:t>
-      </w:r>
+        <w:t xml:space="preserve">List ticket attributes (for good tracking). e.g. Department, Person who solved, current status, </w:t>
+      </w:r>
+      <w:proofErr w:type="spellStart"/>
+      <w:r>
+        <w:rPr>
+          <w:sz w:val="24"/>
+          <w:szCs w:val="24"/>
+        </w:rPr>
+        <w:t>etc</w:t>
+      </w:r>
+      <w:proofErr w:type="spellEnd"/>
       <w:r>
         <w:rPr>
           <w:sz w:val="24"/>
@@ -1721,7 +1909,23 @@
           <w:sz w:val="24"/>
           <w:szCs w:val="24"/>
         </w:rPr>
-        <w:t>After completing ticket, ask if that solution should be added to database. (only ask users with certain role. I’ll have that role in the beginning and add it to anyone else if need be.). Organize solution by type (printing, public PC, etc)</w:t>
+        <w:t xml:space="preserve">After completing ticket, ask if that solution should be added to database. (only ask users with certain role. I’ll have that role in the beginning and add it to anyone else if need be.). Organize solution by type (printing, public PC, </w:t>
+      </w:r>
+      <w:proofErr w:type="spellStart"/>
+      <w:r>
+        <w:rPr>
+          <w:sz w:val="24"/>
+          <w:szCs w:val="24"/>
+        </w:rPr>
+        <w:t>etc</w:t>
+      </w:r>
+      <w:proofErr w:type="spellEnd"/>
+      <w:r>
+        <w:rPr>
+          <w:sz w:val="24"/>
+          <w:szCs w:val="24"/>
+        </w:rPr>
+        <w:t>)</w:t>
       </w:r>
     </w:p>
     <w:p>

</xml_diff>

<commit_message>
Trying to integrate JavaMail's fetch email feature
</commit_message>
<xml_diff>
--- a/details/Internal Ticketing App.docx
+++ b/details/Internal Ticketing App.docx
@@ -649,25 +649,7 @@
           <w:sz w:val="24"/>
           <w:szCs w:val="24"/>
         </w:rPr>
-        <w:t xml:space="preserve">icket search options for </w:t>
-      </w:r>
-      <w:proofErr w:type="spellStart"/>
-      <w:r>
-        <w:rPr>
-          <w:color w:val="FF0000"/>
-          <w:sz w:val="24"/>
-          <w:szCs w:val="24"/>
-        </w:rPr>
-        <w:t>techsupport</w:t>
-      </w:r>
-      <w:proofErr w:type="spellEnd"/>
-      <w:r>
-        <w:rPr>
-          <w:color w:val="FF0000"/>
-          <w:sz w:val="24"/>
-          <w:szCs w:val="24"/>
-        </w:rPr>
-        <w:t xml:space="preserve"> users</w:t>
+        <w:t>icket search options for techsupport users</w:t>
       </w:r>
     </w:p>
     <w:p>
@@ -816,23 +798,7 @@
           <w:sz w:val="24"/>
           <w:szCs w:val="24"/>
         </w:rPr>
-        <w:t>Important Info/images section. (</w:t>
-      </w:r>
-      <w:proofErr w:type="spellStart"/>
-      <w:r>
-        <w:rPr>
-          <w:sz w:val="24"/>
-          <w:szCs w:val="24"/>
-        </w:rPr>
-        <w:t>kinda</w:t>
-      </w:r>
-      <w:proofErr w:type="spellEnd"/>
-      <w:r>
-        <w:rPr>
-          <w:sz w:val="24"/>
-          <w:szCs w:val="24"/>
-        </w:rPr>
-        <w:t xml:space="preserve"> like personal notes). (consider if it should be shared or individual)</w:t>
+        <w:t>Important Info/images section. (kinda like personal notes). (consider if it should be shared or individual)</w:t>
       </w:r>
     </w:p>
     <w:p>
@@ -874,6 +840,26 @@
           <w:szCs w:val="24"/>
         </w:rPr>
         <w:t>Project tracking somehow</w:t>
+      </w:r>
+    </w:p>
+    <w:p>
+      <w:pPr>
+        <w:pStyle w:val="ListParagraph"/>
+        <w:numPr>
+          <w:ilvl w:val="0"/>
+          <w:numId w:val="1"/>
+        </w:numPr>
+        <w:rPr>
+          <w:sz w:val="24"/>
+          <w:szCs w:val="24"/>
+        </w:rPr>
+      </w:pPr>
+      <w:r>
+        <w:rPr>
+          <w:sz w:val="24"/>
+          <w:szCs w:val="24"/>
+        </w:rPr>
+        <w:t>Refresh tickets when scrolling up from the top</w:t>
       </w:r>
     </w:p>
     <w:p>
@@ -915,17 +901,8 @@
           <w:sz w:val="24"/>
           <w:szCs w:val="24"/>
         </w:rPr>
-        <w:t xml:space="preserve">Ticket gets sent via email to </w:t>
-      </w:r>
-      <w:proofErr w:type="spellStart"/>
-      <w:r>
-        <w:rPr>
-          <w:sz w:val="24"/>
-          <w:szCs w:val="24"/>
-        </w:rPr>
-        <w:t>techsupport</w:t>
-      </w:r>
-      <w:proofErr w:type="spellEnd"/>
+        <w:t>Ticket gets sent via email to techsupport</w:t>
+      </w:r>
     </w:p>
     <w:p>
       <w:pPr>
@@ -1012,75 +989,50 @@
           <w:sz w:val="24"/>
           <w:szCs w:val="24"/>
         </w:rPr>
+        <w:t xml:space="preserve"> techsupport</w:t>
+      </w:r>
+      <w:r>
+        <w:rPr>
+          <w:sz w:val="24"/>
+          <w:szCs w:val="24"/>
+        </w:rPr>
+        <w:t xml:space="preserve"> some automated responses</w:t>
+      </w:r>
+      <w:r>
+        <w:rPr>
+          <w:sz w:val="24"/>
+          <w:szCs w:val="24"/>
+        </w:rPr>
+        <w:t xml:space="preserve"> to send</w:t>
+      </w:r>
+      <w:r>
+        <w:rPr>
+          <w:sz w:val="24"/>
+          <w:szCs w:val="24"/>
+        </w:rPr>
+        <w:t>, otherwise just allow to send an email either from the app or be redirected to an email app. (redirection is easier</w:t>
+      </w:r>
+      <w:r>
+        <w:rPr>
+          <w:sz w:val="24"/>
+          <w:szCs w:val="24"/>
+        </w:rPr>
+        <w:t xml:space="preserve"> to implement but more time consuming or annoying for techsupport users</w:t>
+      </w:r>
+      <w:r>
+        <w:rPr>
+          <w:sz w:val="24"/>
+          <w:szCs w:val="24"/>
+        </w:rPr>
+        <w:t>).</w:t>
+      </w:r>
+      <w:r>
+        <w:rPr>
+          <w:sz w:val="24"/>
+          <w:szCs w:val="24"/>
+        </w:rPr>
         <w:t xml:space="preserve"> </w:t>
       </w:r>
-      <w:proofErr w:type="spellStart"/>
-      <w:r>
-        <w:rPr>
-          <w:sz w:val="24"/>
-          <w:szCs w:val="24"/>
-        </w:rPr>
-        <w:t>techsupport</w:t>
-      </w:r>
-      <w:proofErr w:type="spellEnd"/>
-      <w:r>
-        <w:rPr>
-          <w:sz w:val="24"/>
-          <w:szCs w:val="24"/>
-        </w:rPr>
-        <w:t xml:space="preserve"> some automated responses</w:t>
-      </w:r>
-      <w:r>
-        <w:rPr>
-          <w:sz w:val="24"/>
-          <w:szCs w:val="24"/>
-        </w:rPr>
-        <w:t xml:space="preserve"> to send</w:t>
-      </w:r>
-      <w:r>
-        <w:rPr>
-          <w:sz w:val="24"/>
-          <w:szCs w:val="24"/>
-        </w:rPr>
-        <w:t>, otherwise just allow to send an email either from the app or be redirected to an email app. (redirection is easier</w:t>
-      </w:r>
-      <w:r>
-        <w:rPr>
-          <w:sz w:val="24"/>
-          <w:szCs w:val="24"/>
-        </w:rPr>
-        <w:t xml:space="preserve"> to implement but more time consuming or annoying for </w:t>
-      </w:r>
-      <w:proofErr w:type="spellStart"/>
-      <w:r>
-        <w:rPr>
-          <w:sz w:val="24"/>
-          <w:szCs w:val="24"/>
-        </w:rPr>
-        <w:t>techsupport</w:t>
-      </w:r>
-      <w:proofErr w:type="spellEnd"/>
-      <w:r>
-        <w:rPr>
-          <w:sz w:val="24"/>
-          <w:szCs w:val="24"/>
-        </w:rPr>
-        <w:t xml:space="preserve"> users</w:t>
-      </w:r>
-      <w:r>
-        <w:rPr>
-          <w:sz w:val="24"/>
-          <w:szCs w:val="24"/>
-        </w:rPr>
-        <w:t>).</w:t>
-      </w:r>
-      <w:r>
-        <w:rPr>
-          <w:sz w:val="24"/>
-          <w:szCs w:val="24"/>
-        </w:rPr>
-        <w:t xml:space="preserve"> </w:t>
-      </w:r>
     </w:p>
     <w:p>
       <w:pPr>
@@ -1101,21 +1053,12 @@
         </w:rPr>
         <w:t xml:space="preserve">If not solved. </w:t>
       </w:r>
-      <w:proofErr w:type="spellStart"/>
-      <w:r>
-        <w:rPr>
-          <w:sz w:val="24"/>
-          <w:szCs w:val="24"/>
-        </w:rPr>
-        <w:t>Techsupport</w:t>
-      </w:r>
-      <w:proofErr w:type="spellEnd"/>
-      <w:r>
-        <w:rPr>
-          <w:sz w:val="24"/>
-          <w:szCs w:val="24"/>
-        </w:rPr>
-        <w:t xml:space="preserve"> goes to help</w:t>
+      <w:r>
+        <w:rPr>
+          <w:sz w:val="24"/>
+          <w:szCs w:val="24"/>
+        </w:rPr>
+        <w:t>Techsupport goes to help</w:t>
       </w:r>
     </w:p>
     <w:p>
@@ -1130,21 +1073,12 @@
           <w:szCs w:val="24"/>
         </w:rPr>
       </w:pPr>
-      <w:proofErr w:type="spellStart"/>
-      <w:r>
-        <w:rPr>
-          <w:sz w:val="24"/>
-          <w:szCs w:val="24"/>
-        </w:rPr>
-        <w:t>Techsupport</w:t>
-      </w:r>
-      <w:proofErr w:type="spellEnd"/>
-      <w:r>
-        <w:rPr>
-          <w:sz w:val="24"/>
-          <w:szCs w:val="24"/>
-        </w:rPr>
-        <w:t xml:space="preserve"> updates app to see if should be marked ongoing or completed</w:t>
+      <w:r>
+        <w:rPr>
+          <w:sz w:val="24"/>
+          <w:szCs w:val="24"/>
+        </w:rPr>
+        <w:t>Techsupport updates app to see if should be marked ongoing or completed</w:t>
       </w:r>
     </w:p>
     <w:p>
@@ -1164,23 +1098,7 @@
           <w:sz w:val="24"/>
           <w:szCs w:val="24"/>
         </w:rPr>
-        <w:t xml:space="preserve">If completed </w:t>
-      </w:r>
-      <w:proofErr w:type="spellStart"/>
-      <w:r>
-        <w:rPr>
-          <w:sz w:val="24"/>
-          <w:szCs w:val="24"/>
-        </w:rPr>
-        <w:t>techsupport</w:t>
-      </w:r>
-      <w:proofErr w:type="spellEnd"/>
-      <w:r>
-        <w:rPr>
-          <w:sz w:val="24"/>
-          <w:szCs w:val="24"/>
-        </w:rPr>
-        <w:t xml:space="preserve"> responds (Try to make this easy through the app)</w:t>
+        <w:t>If completed techsupport responds (Try to make this easy through the app)</w:t>
       </w:r>
       <w:r>
         <w:rPr>
@@ -1215,23 +1133,7 @@
           <w:sz w:val="24"/>
           <w:szCs w:val="24"/>
         </w:rPr>
-        <w:t xml:space="preserve">nd response goes out stating that </w:t>
-      </w:r>
-      <w:proofErr w:type="spellStart"/>
-      <w:r>
-        <w:rPr>
-          <w:sz w:val="24"/>
-          <w:szCs w:val="24"/>
-        </w:rPr>
-        <w:t>it’s</w:t>
-      </w:r>
-      <w:proofErr w:type="spellEnd"/>
-      <w:r>
-        <w:rPr>
-          <w:sz w:val="24"/>
-          <w:szCs w:val="24"/>
-        </w:rPr>
-        <w:t xml:space="preserve"> ongoing and listing any temporary fixes</w:t>
+        <w:t>nd response goes out stating that it’s ongoing and listing any temporary fixes</w:t>
       </w:r>
       <w:r>
         <w:rPr>
@@ -1339,23 +1241,7 @@
           <w:sz w:val="24"/>
           <w:szCs w:val="24"/>
         </w:rPr>
-        <w:t xml:space="preserve">using </w:t>
-      </w:r>
-      <w:proofErr w:type="spellStart"/>
-      <w:r>
-        <w:rPr>
-          <w:sz w:val="24"/>
-          <w:szCs w:val="24"/>
-        </w:rPr>
-        <w:t>JavaMail</w:t>
-      </w:r>
-      <w:proofErr w:type="spellEnd"/>
-      <w:r>
-        <w:rPr>
-          <w:sz w:val="24"/>
-          <w:szCs w:val="24"/>
-        </w:rPr>
-        <w:t xml:space="preserve"> API</w:t>
+        <w:t>using JavaMail API</w:t>
       </w:r>
       <w:r>
         <w:rPr>
@@ -1424,23 +1310,7 @@
           <w:sz w:val="24"/>
           <w:szCs w:val="24"/>
         </w:rPr>
-        <w:t xml:space="preserve">Implement a </w:t>
-      </w:r>
-      <w:proofErr w:type="spellStart"/>
-      <w:r>
-        <w:rPr>
-          <w:sz w:val="24"/>
-          <w:szCs w:val="24"/>
-        </w:rPr>
-        <w:t>mysql</w:t>
-      </w:r>
-      <w:proofErr w:type="spellEnd"/>
-      <w:r>
-        <w:rPr>
-          <w:sz w:val="24"/>
-          <w:szCs w:val="24"/>
-        </w:rPr>
-        <w:t xml:space="preserve"> database to keep desired solution</w:t>
+        <w:t>Implement a mysql database to keep desired solution</w:t>
       </w:r>
       <w:r>
         <w:rPr>
@@ -1626,21 +1496,12 @@
           <w:szCs w:val="24"/>
         </w:rPr>
       </w:pPr>
-      <w:proofErr w:type="spellStart"/>
-      <w:r>
-        <w:rPr>
-          <w:sz w:val="24"/>
-          <w:szCs w:val="24"/>
-        </w:rPr>
-        <w:t>Techsupport</w:t>
-      </w:r>
-      <w:proofErr w:type="spellEnd"/>
-      <w:r>
-        <w:rPr>
-          <w:sz w:val="24"/>
-          <w:szCs w:val="24"/>
-        </w:rPr>
-        <w:t xml:space="preserve"> to the rescue</w:t>
+      <w:r>
+        <w:rPr>
+          <w:sz w:val="24"/>
+          <w:szCs w:val="24"/>
+        </w:rPr>
+        <w:t>Techsupport to the rescue</w:t>
       </w:r>
     </w:p>
     <w:p>
@@ -1700,6 +1561,7 @@
           <w:sz w:val="24"/>
           <w:szCs w:val="24"/>
         </w:rPr>
+        <w:lastRenderedPageBreak/>
         <w:t>Completed</w:t>
       </w:r>
     </w:p>
@@ -1720,7 +1582,6 @@
           <w:sz w:val="24"/>
           <w:szCs w:val="24"/>
         </w:rPr>
-        <w:lastRenderedPageBreak/>
         <w:t>Solution email created in detail and is sent as a reply with certain phrase at top of email body. (e.g. “Ticket closed”)</w:t>
       </w:r>
     </w:p>
@@ -1834,17 +1695,8 @@
           <w:sz w:val="24"/>
           <w:szCs w:val="24"/>
         </w:rPr>
-        <w:t xml:space="preserve">List ticket attributes (for good tracking). e.g. Department, Person who solved, current status, </w:t>
-      </w:r>
-      <w:proofErr w:type="spellStart"/>
-      <w:r>
-        <w:rPr>
-          <w:sz w:val="24"/>
-          <w:szCs w:val="24"/>
-        </w:rPr>
-        <w:t>etc</w:t>
-      </w:r>
-      <w:proofErr w:type="spellEnd"/>
+        <w:t>List ticket attributes (for good tracking). e.g. Department, Person who solved, current status, etc</w:t>
+      </w:r>
       <w:r>
         <w:rPr>
           <w:sz w:val="24"/>
@@ -1909,23 +1761,7 @@
           <w:sz w:val="24"/>
           <w:szCs w:val="24"/>
         </w:rPr>
-        <w:t xml:space="preserve">After completing ticket, ask if that solution should be added to database. (only ask users with certain role. I’ll have that role in the beginning and add it to anyone else if need be.). Organize solution by type (printing, public PC, </w:t>
-      </w:r>
-      <w:proofErr w:type="spellStart"/>
-      <w:r>
-        <w:rPr>
-          <w:sz w:val="24"/>
-          <w:szCs w:val="24"/>
-        </w:rPr>
-        <w:t>etc</w:t>
-      </w:r>
-      <w:proofErr w:type="spellEnd"/>
-      <w:r>
-        <w:rPr>
-          <w:sz w:val="24"/>
-          <w:szCs w:val="24"/>
-        </w:rPr>
-        <w:t>)</w:t>
+        <w:t>After completing ticket, ask if that solution should be added to database. (only ask users with certain role. I’ll have that role in the beginning and add it to anyone else if need be.). Organize solution by type (printing, public PC, etc)</w:t>
       </w:r>
     </w:p>
     <w:p>
@@ -2215,12 +2051,12 @@
           <w:sz w:val="24"/>
           <w:szCs w:val="24"/>
         </w:rPr>
+        <w:lastRenderedPageBreak/>
         <w:t>Authentication</w:t>
       </w:r>
     </w:p>
     <w:p>
       <w:r>
-        <w:lastRenderedPageBreak/>
         <w:t>Integrate Analytics</w:t>
       </w:r>
     </w:p>

</xml_diff>

<commit_message>
Adding reminders to the Internal Ticketing App doc
</commit_message>
<xml_diff>
--- a/details/Internal Ticketing App.docx
+++ b/details/Internal Ticketing App.docx
@@ -2052,6 +2052,29 @@
           <w:szCs w:val="24"/>
         </w:rPr>
         <w:lastRenderedPageBreak/>
+        <w:t>Microsoft Graph API has delta query. See if that will help with continuously updating the app</w:t>
+      </w:r>
+    </w:p>
+    <w:p>
+      <w:pPr>
+        <w:rPr>
+          <w:sz w:val="24"/>
+          <w:szCs w:val="24"/>
+        </w:rPr>
+      </w:pPr>
+    </w:p>
+    <w:p>
+      <w:pPr>
+        <w:rPr>
+          <w:sz w:val="24"/>
+          <w:szCs w:val="24"/>
+        </w:rPr>
+      </w:pPr>
+      <w:r>
+        <w:rPr>
+          <w:sz w:val="24"/>
+          <w:szCs w:val="24"/>
+        </w:rPr>
         <w:t>Authentication</w:t>
       </w:r>
     </w:p>

</xml_diff>

<commit_message>
Successfully authenticate and sends mail read request to Microsoft Graph API. Added information to README.md. Slightly updated Internal Ticketing doc
</commit_message>
<xml_diff>
--- a/details/Internal Ticketing App.docx
+++ b/details/Internal Ticketing App.docx
@@ -1,6 +1,6 @@
 
 <file path=word/document.xml><?xml version="1.0" encoding="utf-8"?>
-<w:document xmlns:wpc="http://schemas.microsoft.com/office/word/2010/wordprocessingCanvas" xmlns:cx="http://schemas.microsoft.com/office/drawing/2014/chartex" xmlns:cx1="http://schemas.microsoft.com/office/drawing/2015/9/8/chartex" xmlns:cx2="http://schemas.microsoft.com/office/drawing/2015/10/21/chartex" xmlns:cx3="http://schemas.microsoft.com/office/drawing/2016/5/9/chartex" xmlns:cx4="http://schemas.microsoft.com/office/drawing/2016/5/10/chartex" xmlns:cx5="http://schemas.microsoft.com/office/drawing/2016/5/11/chartex" xmlns:cx6="http://schemas.microsoft.com/office/drawing/2016/5/12/chartex" xmlns:cx7="http://schemas.microsoft.com/office/drawing/2016/5/13/chartex" xmlns:cx8="http://schemas.microsoft.com/office/drawing/2016/5/14/chartex" xmlns:mc="http://schemas.openxmlformats.org/markup-compatibility/2006" xmlns:aink="http://schemas.microsoft.com/office/drawing/2016/ink" xmlns:am3d="http://schemas.microsoft.com/office/drawing/2017/model3d" xmlns:o="urn:schemas-microsoft-com:office:office" xmlns:r="http://schemas.openxmlformats.org/officeDocument/2006/relationships" xmlns:m="http://schemas.openxmlformats.org/officeDocument/2006/math" xmlns:v="urn:schemas-microsoft-com:vml" xmlns:wp14="http://schemas.microsoft.com/office/word/2010/wordprocessingDrawing" xmlns:wp="http://schemas.openxmlformats.org/drawingml/2006/wordprocessingDrawing" xmlns:w10="urn:schemas-microsoft-com:office:word" xmlns:w="http://schemas.openxmlformats.org/wordprocessingml/2006/main" xmlns:w14="http://schemas.microsoft.com/office/word/2010/wordml" xmlns:w15="http://schemas.microsoft.com/office/word/2012/wordml" xmlns:w16cex="http://schemas.microsoft.com/office/word/2018/wordml/cex" xmlns:w16cid="http://schemas.microsoft.com/office/word/2016/wordml/cid" xmlns:w16="http://schemas.microsoft.com/office/word/2018/wordml" xmlns:w16se="http://schemas.microsoft.com/office/word/2015/wordml/symex" xmlns:wpg="http://schemas.microsoft.com/office/word/2010/wordprocessingGroup" xmlns:wpi="http://schemas.microsoft.com/office/word/2010/wordprocessingInk" xmlns:wne="http://schemas.microsoft.com/office/word/2006/wordml" xmlns:wps="http://schemas.microsoft.com/office/word/2010/wordprocessingShape" mc:Ignorable="w14 w15 w16se w16cid w16 w16cex wp14">
+<w:document xmlns:wpc="http://schemas.microsoft.com/office/word/2010/wordprocessingCanvas" xmlns:cx="http://schemas.microsoft.com/office/drawing/2014/chartex" xmlns:cx1="http://schemas.microsoft.com/office/drawing/2015/9/8/chartex" xmlns:cx2="http://schemas.microsoft.com/office/drawing/2015/10/21/chartex" xmlns:cx3="http://schemas.microsoft.com/office/drawing/2016/5/9/chartex" xmlns:cx4="http://schemas.microsoft.com/office/drawing/2016/5/10/chartex" xmlns:cx5="http://schemas.microsoft.com/office/drawing/2016/5/11/chartex" xmlns:cx6="http://schemas.microsoft.com/office/drawing/2016/5/12/chartex" xmlns:cx7="http://schemas.microsoft.com/office/drawing/2016/5/13/chartex" xmlns:cx8="http://schemas.microsoft.com/office/drawing/2016/5/14/chartex" xmlns:mc="http://schemas.openxmlformats.org/markup-compatibility/2006" xmlns:aink="http://schemas.microsoft.com/office/drawing/2016/ink" xmlns:am3d="http://schemas.microsoft.com/office/drawing/2017/model3d" xmlns:o="urn:schemas-microsoft-com:office:office" xmlns:r="http://schemas.openxmlformats.org/officeDocument/2006/relationships" xmlns:m="http://schemas.openxmlformats.org/officeDocument/2006/math" xmlns:v="urn:schemas-microsoft-com:vml" xmlns:wp14="http://schemas.microsoft.com/office/word/2010/wordprocessingDrawing" xmlns:wp="http://schemas.openxmlformats.org/drawingml/2006/wordprocessingDrawing" xmlns:w10="urn:schemas-microsoft-com:office:word" xmlns:w="http://schemas.openxmlformats.org/wordprocessingml/2006/main" xmlns:w14="http://schemas.microsoft.com/office/word/2010/wordml" xmlns:w15="http://schemas.microsoft.com/office/word/2012/wordml" xmlns:w16cex="http://schemas.microsoft.com/office/word/2018/wordml/cex" xmlns:w16cid="http://schemas.microsoft.com/office/word/2016/wordml/cid" xmlns:w16="http://schemas.microsoft.com/office/word/2018/wordml" xmlns:w16sdtdh="http://schemas.microsoft.com/office/word/2020/wordml/sdtdatahash" xmlns:w16se="http://schemas.microsoft.com/office/word/2015/wordml/symex" xmlns:wpg="http://schemas.microsoft.com/office/word/2010/wordprocessingGroup" xmlns:wpi="http://schemas.microsoft.com/office/word/2010/wordprocessingInk" xmlns:wne="http://schemas.microsoft.com/office/word/2006/wordml" xmlns:wps="http://schemas.microsoft.com/office/word/2010/wordprocessingShape" mc:Ignorable="w14 w15 w16se w16cid w16 w16cex w16sdtdh wp14">
   <w:body>
     <w:p>
       <w:pPr>
@@ -170,12 +170,21 @@
           <w:szCs w:val="24"/>
         </w:rPr>
       </w:pPr>
-      <w:r>
-        <w:rPr>
-          <w:sz w:val="24"/>
-          <w:szCs w:val="24"/>
-        </w:rPr>
-        <w:t>Definitely possible to have it be email integrated.</w:t>
+      <w:proofErr w:type="gramStart"/>
+      <w:r>
+        <w:rPr>
+          <w:sz w:val="24"/>
+          <w:szCs w:val="24"/>
+        </w:rPr>
+        <w:t>Definitely possible</w:t>
+      </w:r>
+      <w:proofErr w:type="gramEnd"/>
+      <w:r>
+        <w:rPr>
+          <w:sz w:val="24"/>
+          <w:szCs w:val="24"/>
+        </w:rPr>
+        <w:t xml:space="preserve"> to have it be email integrated.</w:t>
       </w:r>
     </w:p>
     <w:p>
@@ -369,7 +378,25 @@
           <w:sz w:val="24"/>
           <w:szCs w:val="24"/>
         </w:rPr>
-        <w:t>This feature should only be implemented for simple problems (e.g. troubleshooting PC that won’t turn on)</w:t>
+        <w:t>This feature should only be implemented for simple problems (</w:t>
+      </w:r>
+      <w:proofErr w:type="gramStart"/>
+      <w:r>
+        <w:rPr>
+          <w:color w:val="FF0000"/>
+          <w:sz w:val="24"/>
+          <w:szCs w:val="24"/>
+        </w:rPr>
+        <w:t>e.g.</w:t>
+      </w:r>
+      <w:proofErr w:type="gramEnd"/>
+      <w:r>
+        <w:rPr>
+          <w:color w:val="FF0000"/>
+          <w:sz w:val="24"/>
+          <w:szCs w:val="24"/>
+        </w:rPr>
+        <w:t xml:space="preserve"> troubleshooting PC that won’t turn on)</w:t>
       </w:r>
     </w:p>
     <w:p>
@@ -417,7 +444,23 @@
           <w:sz w:val="24"/>
           <w:szCs w:val="24"/>
         </w:rPr>
-        <w:t>Automate parts of the reply email. (e.g. “Consider this ticket closed” can be taken care of, along with other strings)</w:t>
+        <w:t>Automate parts of the reply email. (</w:t>
+      </w:r>
+      <w:proofErr w:type="gramStart"/>
+      <w:r>
+        <w:rPr>
+          <w:sz w:val="24"/>
+          <w:szCs w:val="24"/>
+        </w:rPr>
+        <w:t>e.g.</w:t>
+      </w:r>
+      <w:proofErr w:type="gramEnd"/>
+      <w:r>
+        <w:rPr>
+          <w:sz w:val="24"/>
+          <w:szCs w:val="24"/>
+        </w:rPr>
+        <w:t xml:space="preserve"> “Consider this ticket closed” can be taken care of, along with other strings)</w:t>
       </w:r>
     </w:p>
     <w:p>
@@ -649,7 +692,25 @@
           <w:sz w:val="24"/>
           <w:szCs w:val="24"/>
         </w:rPr>
-        <w:t>icket search options for techsupport users</w:t>
+        <w:t xml:space="preserve">icket search options for </w:t>
+      </w:r>
+      <w:proofErr w:type="spellStart"/>
+      <w:r>
+        <w:rPr>
+          <w:color w:val="FF0000"/>
+          <w:sz w:val="24"/>
+          <w:szCs w:val="24"/>
+        </w:rPr>
+        <w:t>techsupport</w:t>
+      </w:r>
+      <w:proofErr w:type="spellEnd"/>
+      <w:r>
+        <w:rPr>
+          <w:color w:val="FF0000"/>
+          <w:sz w:val="24"/>
+          <w:szCs w:val="24"/>
+        </w:rPr>
+        <w:t xml:space="preserve"> users</w:t>
       </w:r>
     </w:p>
     <w:p>
@@ -780,6 +841,13 @@
         </w:rPr>
         <w:t xml:space="preserve"> (what did you mean, past Chris?)</w:t>
       </w:r>
+      <w:r>
+        <w:rPr>
+          <w:sz w:val="24"/>
+          <w:szCs w:val="24"/>
+        </w:rPr>
+        <w:t xml:space="preserve"> (Great question, not-so-past Chris)</w:t>
+      </w:r>
     </w:p>
     <w:p>
       <w:pPr>
@@ -798,7 +866,41 @@
           <w:sz w:val="24"/>
           <w:szCs w:val="24"/>
         </w:rPr>
-        <w:t>Important Info/images section. (kinda like personal notes). (consider if it should be shared or individual)</w:t>
+        <w:t>Important Info/images section. (</w:t>
+      </w:r>
+      <w:proofErr w:type="spellStart"/>
+      <w:proofErr w:type="gramStart"/>
+      <w:r>
+        <w:rPr>
+          <w:sz w:val="24"/>
+          <w:szCs w:val="24"/>
+        </w:rPr>
+        <w:t>kinda</w:t>
+      </w:r>
+      <w:proofErr w:type="spellEnd"/>
+      <w:proofErr w:type="gramEnd"/>
+      <w:r>
+        <w:rPr>
+          <w:sz w:val="24"/>
+          <w:szCs w:val="24"/>
+        </w:rPr>
+        <w:t xml:space="preserve"> like personal notes). (</w:t>
+      </w:r>
+      <w:proofErr w:type="gramStart"/>
+      <w:r>
+        <w:rPr>
+          <w:sz w:val="24"/>
+          <w:szCs w:val="24"/>
+        </w:rPr>
+        <w:t>consider</w:t>
+      </w:r>
+      <w:proofErr w:type="gramEnd"/>
+      <w:r>
+        <w:rPr>
+          <w:sz w:val="24"/>
+          <w:szCs w:val="24"/>
+        </w:rPr>
+        <w:t xml:space="preserve"> if it should be shared or individual)</w:t>
       </w:r>
     </w:p>
     <w:p>
@@ -901,8 +1003,17 @@
           <w:sz w:val="24"/>
           <w:szCs w:val="24"/>
         </w:rPr>
-        <w:t>Ticket gets sent via email to techsupport</w:t>
-      </w:r>
+        <w:t xml:space="preserve">Ticket gets sent via email to </w:t>
+      </w:r>
+      <w:proofErr w:type="spellStart"/>
+      <w:r>
+        <w:rPr>
+          <w:sz w:val="24"/>
+          <w:szCs w:val="24"/>
+        </w:rPr>
+        <w:t>techsupport</w:t>
+      </w:r>
+      <w:proofErr w:type="spellEnd"/>
     </w:p>
     <w:p>
       <w:pPr>
@@ -967,14 +1078,32 @@
           <w:sz w:val="24"/>
           <w:szCs w:val="24"/>
         </w:rPr>
-        <w:t>”. [Solution]. If this solution worked for you please reply with “yes”, otherwise reply “no” or “Didn’t attempt”. Thanks</w:t>
-      </w:r>
+        <w:t xml:space="preserve">”. [Solution]. If this solution worked for </w:t>
+      </w:r>
+      <w:proofErr w:type="gramStart"/>
       <w:r>
         <w:rPr>
           <w:color w:val="00B050"/>
           <w:sz w:val="24"/>
           <w:szCs w:val="24"/>
         </w:rPr>
+        <w:t>you</w:t>
+      </w:r>
+      <w:proofErr w:type="gramEnd"/>
+      <w:r>
+        <w:rPr>
+          <w:color w:val="00B050"/>
+          <w:sz w:val="24"/>
+          <w:szCs w:val="24"/>
+        </w:rPr>
+        <w:t xml:space="preserve"> please reply with “yes”, otherwise reply “no” or “Didn’t attempt”. Thanks</w:t>
+      </w:r>
+      <w:r>
+        <w:rPr>
+          <w:color w:val="00B050"/>
+          <w:sz w:val="24"/>
+          <w:szCs w:val="24"/>
+        </w:rPr>
         <w:t xml:space="preserve">”) </w:t>
       </w:r>
       <w:r>
@@ -989,8 +1118,17 @@
           <w:sz w:val="24"/>
           <w:szCs w:val="24"/>
         </w:rPr>
-        <w:t xml:space="preserve"> techsupport</w:t>
-      </w:r>
+        <w:t xml:space="preserve"> </w:t>
+      </w:r>
+      <w:proofErr w:type="spellStart"/>
+      <w:r>
+        <w:rPr>
+          <w:sz w:val="24"/>
+          <w:szCs w:val="24"/>
+        </w:rPr>
+        <w:t>techsupport</w:t>
+      </w:r>
+      <w:proofErr w:type="spellEnd"/>
       <w:r>
         <w:rPr>
           <w:sz w:val="24"/>
@@ -1017,7 +1155,23 @@
           <w:sz w:val="24"/>
           <w:szCs w:val="24"/>
         </w:rPr>
-        <w:t xml:space="preserve"> to implement but more time consuming or annoying for techsupport users</w:t>
+        <w:t xml:space="preserve"> to implement but more time consuming or annoying for </w:t>
+      </w:r>
+      <w:proofErr w:type="spellStart"/>
+      <w:r>
+        <w:rPr>
+          <w:sz w:val="24"/>
+          <w:szCs w:val="24"/>
+        </w:rPr>
+        <w:t>techsupport</w:t>
+      </w:r>
+      <w:proofErr w:type="spellEnd"/>
+      <w:r>
+        <w:rPr>
+          <w:sz w:val="24"/>
+          <w:szCs w:val="24"/>
+        </w:rPr>
+        <w:t xml:space="preserve"> users</w:t>
       </w:r>
       <w:r>
         <w:rPr>
@@ -1053,12 +1207,21 @@
         </w:rPr>
         <w:t xml:space="preserve">If not solved. </w:t>
       </w:r>
-      <w:r>
-        <w:rPr>
-          <w:sz w:val="24"/>
-          <w:szCs w:val="24"/>
-        </w:rPr>
-        <w:t>Techsupport goes to help</w:t>
+      <w:proofErr w:type="spellStart"/>
+      <w:r>
+        <w:rPr>
+          <w:sz w:val="24"/>
+          <w:szCs w:val="24"/>
+        </w:rPr>
+        <w:t>Techsupport</w:t>
+      </w:r>
+      <w:proofErr w:type="spellEnd"/>
+      <w:r>
+        <w:rPr>
+          <w:sz w:val="24"/>
+          <w:szCs w:val="24"/>
+        </w:rPr>
+        <w:t xml:space="preserve"> goes to help</w:t>
       </w:r>
     </w:p>
     <w:p>
@@ -1073,12 +1236,21 @@
           <w:szCs w:val="24"/>
         </w:rPr>
       </w:pPr>
-      <w:r>
-        <w:rPr>
-          <w:sz w:val="24"/>
-          <w:szCs w:val="24"/>
-        </w:rPr>
-        <w:t>Techsupport updates app to see if should be marked ongoing or completed</w:t>
+      <w:proofErr w:type="spellStart"/>
+      <w:r>
+        <w:rPr>
+          <w:sz w:val="24"/>
+          <w:szCs w:val="24"/>
+        </w:rPr>
+        <w:t>Techsupport</w:t>
+      </w:r>
+      <w:proofErr w:type="spellEnd"/>
+      <w:r>
+        <w:rPr>
+          <w:sz w:val="24"/>
+          <w:szCs w:val="24"/>
+        </w:rPr>
+        <w:t xml:space="preserve"> updates app to see if should be marked ongoing or completed</w:t>
       </w:r>
     </w:p>
     <w:p>
@@ -1098,7 +1270,23 @@
           <w:sz w:val="24"/>
           <w:szCs w:val="24"/>
         </w:rPr>
-        <w:t>If completed techsupport responds (Try to make this easy through the app)</w:t>
+        <w:t xml:space="preserve">If completed </w:t>
+      </w:r>
+      <w:proofErr w:type="spellStart"/>
+      <w:r>
+        <w:rPr>
+          <w:sz w:val="24"/>
+          <w:szCs w:val="24"/>
+        </w:rPr>
+        <w:t>techsupport</w:t>
+      </w:r>
+      <w:proofErr w:type="spellEnd"/>
+      <w:r>
+        <w:rPr>
+          <w:sz w:val="24"/>
+          <w:szCs w:val="24"/>
+        </w:rPr>
+        <w:t xml:space="preserve"> responds (Try to make this easy through the app)</w:t>
       </w:r>
       <w:r>
         <w:rPr>
@@ -1133,7 +1321,23 @@
           <w:sz w:val="24"/>
           <w:szCs w:val="24"/>
         </w:rPr>
-        <w:t>nd response goes out stating that it’s ongoing and listing any temporary fixes</w:t>
+        <w:t xml:space="preserve">nd response goes out stating that </w:t>
+      </w:r>
+      <w:proofErr w:type="spellStart"/>
+      <w:r>
+        <w:rPr>
+          <w:sz w:val="24"/>
+          <w:szCs w:val="24"/>
+        </w:rPr>
+        <w:t>it’s</w:t>
+      </w:r>
+      <w:proofErr w:type="spellEnd"/>
+      <w:r>
+        <w:rPr>
+          <w:sz w:val="24"/>
+          <w:szCs w:val="24"/>
+        </w:rPr>
+        <w:t xml:space="preserve"> ongoing and listing any temporary fixes</w:t>
       </w:r>
       <w:r>
         <w:rPr>
@@ -1241,14 +1445,46 @@
           <w:sz w:val="24"/>
           <w:szCs w:val="24"/>
         </w:rPr>
-        <w:t>using JavaMail API</w:t>
-      </w:r>
-      <w:r>
-        <w:rPr>
-          <w:sz w:val="24"/>
-          <w:szCs w:val="24"/>
-        </w:rPr>
-        <w:t xml:space="preserve"> (for sending and receiving)</w:t>
+        <w:t xml:space="preserve">using </w:t>
+      </w:r>
+      <w:proofErr w:type="spellStart"/>
+      <w:r>
+        <w:rPr>
+          <w:strike/>
+          <w:sz w:val="24"/>
+          <w:szCs w:val="24"/>
+        </w:rPr>
+        <w:t>JavaMail</w:t>
+      </w:r>
+      <w:proofErr w:type="spellEnd"/>
+      <w:r>
+        <w:rPr>
+          <w:strike/>
+          <w:sz w:val="24"/>
+          <w:szCs w:val="24"/>
+        </w:rPr>
+        <w:t xml:space="preserve"> API</w:t>
+      </w:r>
+      <w:r>
+        <w:rPr>
+          <w:sz w:val="24"/>
+          <w:szCs w:val="24"/>
+        </w:rPr>
+        <w:t xml:space="preserve"> </w:t>
+      </w:r>
+      <w:r>
+        <w:rPr>
+          <w:sz w:val="24"/>
+          <w:szCs w:val="24"/>
+        </w:rPr>
+        <w:t xml:space="preserve">Gmail or Outlook API </w:t>
+      </w:r>
+      <w:r>
+        <w:rPr>
+          <w:sz w:val="24"/>
+          <w:szCs w:val="24"/>
+        </w:rPr>
+        <w:t>(for sending and receiving)</w:t>
       </w:r>
     </w:p>
     <w:p>
@@ -1310,7 +1546,23 @@
           <w:sz w:val="24"/>
           <w:szCs w:val="24"/>
         </w:rPr>
-        <w:t>Implement a mysql database to keep desired solution</w:t>
+        <w:t xml:space="preserve">Implement a </w:t>
+      </w:r>
+      <w:proofErr w:type="spellStart"/>
+      <w:r>
+        <w:rPr>
+          <w:sz w:val="24"/>
+          <w:szCs w:val="24"/>
+        </w:rPr>
+        <w:t>mysql</w:t>
+      </w:r>
+      <w:proofErr w:type="spellEnd"/>
+      <w:r>
+        <w:rPr>
+          <w:sz w:val="24"/>
+          <w:szCs w:val="24"/>
+        </w:rPr>
+        <w:t xml:space="preserve"> database to keep desired solution</w:t>
       </w:r>
       <w:r>
         <w:rPr>
@@ -1359,7 +1611,23 @@
           <w:sz w:val="24"/>
           <w:szCs w:val="24"/>
         </w:rPr>
-        <w:t xml:space="preserve">. (match with </w:t>
+        <w:t>. (</w:t>
+      </w:r>
+      <w:proofErr w:type="gramStart"/>
+      <w:r>
+        <w:rPr>
+          <w:sz w:val="24"/>
+          <w:szCs w:val="24"/>
+        </w:rPr>
+        <w:t>match</w:t>
+      </w:r>
+      <w:proofErr w:type="gramEnd"/>
+      <w:r>
+        <w:rPr>
+          <w:sz w:val="24"/>
+          <w:szCs w:val="24"/>
+        </w:rPr>
+        <w:t xml:space="preserve"> with </w:t>
       </w:r>
       <w:r>
         <w:rPr>
@@ -1441,7 +1709,23 @@
           <w:sz w:val="24"/>
           <w:szCs w:val="24"/>
         </w:rPr>
-        <w:t xml:space="preserve"> subject, description and solution.</w:t>
+        <w:t xml:space="preserve"> subject, </w:t>
+      </w:r>
+      <w:proofErr w:type="gramStart"/>
+      <w:r>
+        <w:rPr>
+          <w:sz w:val="24"/>
+          <w:szCs w:val="24"/>
+        </w:rPr>
+        <w:t>description</w:t>
+      </w:r>
+      <w:proofErr w:type="gramEnd"/>
+      <w:r>
+        <w:rPr>
+          <w:sz w:val="24"/>
+          <w:szCs w:val="24"/>
+        </w:rPr>
+        <w:t xml:space="preserve"> and solution.</w:t>
       </w:r>
     </w:p>
     <w:p>
@@ -1481,7 +1765,23 @@
           <w:sz w:val="24"/>
           <w:szCs w:val="24"/>
         </w:rPr>
-        <w:t>Have them reply with a certain phrase in subject line (e.g. “Didn’t work”)</w:t>
+        <w:t>Have them reply with a certain phrase in subject line (</w:t>
+      </w:r>
+      <w:proofErr w:type="gramStart"/>
+      <w:r>
+        <w:rPr>
+          <w:sz w:val="24"/>
+          <w:szCs w:val="24"/>
+        </w:rPr>
+        <w:t>e.g.</w:t>
+      </w:r>
+      <w:proofErr w:type="gramEnd"/>
+      <w:r>
+        <w:rPr>
+          <w:sz w:val="24"/>
+          <w:szCs w:val="24"/>
+        </w:rPr>
+        <w:t xml:space="preserve"> “Didn’t work”)</w:t>
       </w:r>
     </w:p>
     <w:p>
@@ -1496,12 +1796,21 @@
           <w:szCs w:val="24"/>
         </w:rPr>
       </w:pPr>
-      <w:r>
-        <w:rPr>
-          <w:sz w:val="24"/>
-          <w:szCs w:val="24"/>
-        </w:rPr>
-        <w:t>Techsupport to the rescue</w:t>
+      <w:proofErr w:type="spellStart"/>
+      <w:r>
+        <w:rPr>
+          <w:sz w:val="24"/>
+          <w:szCs w:val="24"/>
+        </w:rPr>
+        <w:t>Techsupport</w:t>
+      </w:r>
+      <w:proofErr w:type="spellEnd"/>
+      <w:r>
+        <w:rPr>
+          <w:sz w:val="24"/>
+          <w:szCs w:val="24"/>
+        </w:rPr>
+        <w:t xml:space="preserve"> to the rescue</w:t>
       </w:r>
     </w:p>
     <w:p>
@@ -1541,6 +1850,7 @@
           <w:sz w:val="24"/>
           <w:szCs w:val="24"/>
         </w:rPr>
+        <w:lastRenderedPageBreak/>
         <w:t>If problem is solved mark as complete in app and reply with detailed solution</w:t>
       </w:r>
     </w:p>
@@ -1561,7 +1871,6 @@
           <w:sz w:val="24"/>
           <w:szCs w:val="24"/>
         </w:rPr>
-        <w:lastRenderedPageBreak/>
         <w:t>Completed</w:t>
       </w:r>
     </w:p>
@@ -1582,7 +1891,23 @@
           <w:sz w:val="24"/>
           <w:szCs w:val="24"/>
         </w:rPr>
-        <w:t>Solution email created in detail and is sent as a reply with certain phrase at top of email body. (e.g. “Ticket closed”)</w:t>
+        <w:t>Solution email created in detail and is sent as a reply with certain phrase at top of email body. (</w:t>
+      </w:r>
+      <w:proofErr w:type="gramStart"/>
+      <w:r>
+        <w:rPr>
+          <w:sz w:val="24"/>
+          <w:szCs w:val="24"/>
+        </w:rPr>
+        <w:t>e.g.</w:t>
+      </w:r>
+      <w:proofErr w:type="gramEnd"/>
+      <w:r>
+        <w:rPr>
+          <w:sz w:val="24"/>
+          <w:szCs w:val="24"/>
+        </w:rPr>
+        <w:t xml:space="preserve"> “Ticket closed”)</w:t>
       </w:r>
     </w:p>
     <w:p>
@@ -1695,8 +2020,33 @@
           <w:sz w:val="24"/>
           <w:szCs w:val="24"/>
         </w:rPr>
-        <w:t>List ticket attributes (for good tracking). e.g. Department, Person who solved, current status, etc</w:t>
-      </w:r>
+        <w:t xml:space="preserve">List ticket attributes (for good tracking). </w:t>
+      </w:r>
+      <w:proofErr w:type="gramStart"/>
+      <w:r>
+        <w:rPr>
+          <w:sz w:val="24"/>
+          <w:szCs w:val="24"/>
+        </w:rPr>
+        <w:t>e.g.</w:t>
+      </w:r>
+      <w:proofErr w:type="gramEnd"/>
+      <w:r>
+        <w:rPr>
+          <w:sz w:val="24"/>
+          <w:szCs w:val="24"/>
+        </w:rPr>
+        <w:t xml:space="preserve"> Department, Person who solved, current status, </w:t>
+      </w:r>
+      <w:proofErr w:type="spellStart"/>
+      <w:r>
+        <w:rPr>
+          <w:sz w:val="24"/>
+          <w:szCs w:val="24"/>
+        </w:rPr>
+        <w:t>etc</w:t>
+      </w:r>
+      <w:proofErr w:type="spellEnd"/>
       <w:r>
         <w:rPr>
           <w:sz w:val="24"/>
@@ -1761,7 +2111,39 @@
           <w:sz w:val="24"/>
           <w:szCs w:val="24"/>
         </w:rPr>
-        <w:t>After completing ticket, ask if that solution should be added to database. (only ask users with certain role. I’ll have that role in the beginning and add it to anyone else if need be.). Organize solution by type (printing, public PC, etc)</w:t>
+        <w:t>After completing ticket, ask if that solution should be added to database. (</w:t>
+      </w:r>
+      <w:proofErr w:type="gramStart"/>
+      <w:r>
+        <w:rPr>
+          <w:sz w:val="24"/>
+          <w:szCs w:val="24"/>
+        </w:rPr>
+        <w:t>only</w:t>
+      </w:r>
+      <w:proofErr w:type="gramEnd"/>
+      <w:r>
+        <w:rPr>
+          <w:sz w:val="24"/>
+          <w:szCs w:val="24"/>
+        </w:rPr>
+        <w:t xml:space="preserve"> ask users with certain role. I’ll have that role in the beginning and add it to anyone else if need be.). Organize solution by type (printing, public PC, </w:t>
+      </w:r>
+      <w:proofErr w:type="spellStart"/>
+      <w:r>
+        <w:rPr>
+          <w:sz w:val="24"/>
+          <w:szCs w:val="24"/>
+        </w:rPr>
+        <w:t>etc</w:t>
+      </w:r>
+      <w:proofErr w:type="spellEnd"/>
+      <w:r>
+        <w:rPr>
+          <w:sz w:val="24"/>
+          <w:szCs w:val="24"/>
+        </w:rPr>
+        <w:t>)</w:t>
       </w:r>
     </w:p>
     <w:p>
@@ -2109,7 +2491,7 @@
 </file>
 
 <file path=word/numbering.xml><?xml version="1.0" encoding="utf-8"?>
-<w:numbering xmlns:wpc="http://schemas.microsoft.com/office/word/2010/wordprocessingCanvas" xmlns:cx="http://schemas.microsoft.com/office/drawing/2014/chartex" xmlns:cx1="http://schemas.microsoft.com/office/drawing/2015/9/8/chartex" xmlns:cx2="http://schemas.microsoft.com/office/drawing/2015/10/21/chartex" xmlns:cx3="http://schemas.microsoft.com/office/drawing/2016/5/9/chartex" xmlns:cx4="http://schemas.microsoft.com/office/drawing/2016/5/10/chartex" xmlns:cx5="http://schemas.microsoft.com/office/drawing/2016/5/11/chartex" xmlns:cx6="http://schemas.microsoft.com/office/drawing/2016/5/12/chartex" xmlns:cx7="http://schemas.microsoft.com/office/drawing/2016/5/13/chartex" xmlns:cx8="http://schemas.microsoft.com/office/drawing/2016/5/14/chartex" xmlns:mc="http://schemas.openxmlformats.org/markup-compatibility/2006" xmlns:aink="http://schemas.microsoft.com/office/drawing/2016/ink" xmlns:am3d="http://schemas.microsoft.com/office/drawing/2017/model3d" xmlns:o="urn:schemas-microsoft-com:office:office" xmlns:r="http://schemas.openxmlformats.org/officeDocument/2006/relationships" xmlns:m="http://schemas.openxmlformats.org/officeDocument/2006/math" xmlns:v="urn:schemas-microsoft-com:vml" xmlns:wp14="http://schemas.microsoft.com/office/word/2010/wordprocessingDrawing" xmlns:wp="http://schemas.openxmlformats.org/drawingml/2006/wordprocessingDrawing" xmlns:w10="urn:schemas-microsoft-com:office:word" xmlns:w="http://schemas.openxmlformats.org/wordprocessingml/2006/main" xmlns:w14="http://schemas.microsoft.com/office/word/2010/wordml" xmlns:w15="http://schemas.microsoft.com/office/word/2012/wordml" xmlns:w16cex="http://schemas.microsoft.com/office/word/2018/wordml/cex" xmlns:w16cid="http://schemas.microsoft.com/office/word/2016/wordml/cid" xmlns:w16="http://schemas.microsoft.com/office/word/2018/wordml" xmlns:w16se="http://schemas.microsoft.com/office/word/2015/wordml/symex" xmlns:wpg="http://schemas.microsoft.com/office/word/2010/wordprocessingGroup" xmlns:wpi="http://schemas.microsoft.com/office/word/2010/wordprocessingInk" xmlns:wne="http://schemas.microsoft.com/office/word/2006/wordml" xmlns:wps="http://schemas.microsoft.com/office/word/2010/wordprocessingShape" mc:Ignorable="w14 w15 w16se w16cid w16 w16cex wp14">
+<w:numbering xmlns:wpc="http://schemas.microsoft.com/office/word/2010/wordprocessingCanvas" xmlns:cx="http://schemas.microsoft.com/office/drawing/2014/chartex" xmlns:cx1="http://schemas.microsoft.com/office/drawing/2015/9/8/chartex" xmlns:cx2="http://schemas.microsoft.com/office/drawing/2015/10/21/chartex" xmlns:cx3="http://schemas.microsoft.com/office/drawing/2016/5/9/chartex" xmlns:cx4="http://schemas.microsoft.com/office/drawing/2016/5/10/chartex" xmlns:cx5="http://schemas.microsoft.com/office/drawing/2016/5/11/chartex" xmlns:cx6="http://schemas.microsoft.com/office/drawing/2016/5/12/chartex" xmlns:cx7="http://schemas.microsoft.com/office/drawing/2016/5/13/chartex" xmlns:cx8="http://schemas.microsoft.com/office/drawing/2016/5/14/chartex" xmlns:mc="http://schemas.openxmlformats.org/markup-compatibility/2006" xmlns:aink="http://schemas.microsoft.com/office/drawing/2016/ink" xmlns:am3d="http://schemas.microsoft.com/office/drawing/2017/model3d" xmlns:o="urn:schemas-microsoft-com:office:office" xmlns:r="http://schemas.openxmlformats.org/officeDocument/2006/relationships" xmlns:m="http://schemas.openxmlformats.org/officeDocument/2006/math" xmlns:v="urn:schemas-microsoft-com:vml" xmlns:wp14="http://schemas.microsoft.com/office/word/2010/wordprocessingDrawing" xmlns:wp="http://schemas.openxmlformats.org/drawingml/2006/wordprocessingDrawing" xmlns:w10="urn:schemas-microsoft-com:office:word" xmlns:w="http://schemas.openxmlformats.org/wordprocessingml/2006/main" xmlns:w14="http://schemas.microsoft.com/office/word/2010/wordml" xmlns:w15="http://schemas.microsoft.com/office/word/2012/wordml" xmlns:w16cex="http://schemas.microsoft.com/office/word/2018/wordml/cex" xmlns:w16cid="http://schemas.microsoft.com/office/word/2016/wordml/cid" xmlns:w16="http://schemas.microsoft.com/office/word/2018/wordml" xmlns:w16sdtdh="http://schemas.microsoft.com/office/word/2020/wordml/sdtdatahash" xmlns:w16se="http://schemas.microsoft.com/office/word/2015/wordml/symex" xmlns:wpg="http://schemas.microsoft.com/office/word/2010/wordprocessingGroup" xmlns:wpi="http://schemas.microsoft.com/office/word/2010/wordprocessingInk" xmlns:wne="http://schemas.microsoft.com/office/word/2006/wordml" xmlns:wps="http://schemas.microsoft.com/office/word/2010/wordprocessingShape" mc:Ignorable="w14 w15 w16se w16cid w16 w16cex w16sdtdh wp14">
   <w:abstractNum w:abstractNumId="0" w15:restartNumberingAfterBreak="0">
     <w:nsid w:val="0DA23CFE"/>
     <w:multiLevelType w:val="hybridMultilevel"/>
@@ -2759,7 +3141,7 @@
 </file>
 
 <file path=word/styles.xml><?xml version="1.0" encoding="utf-8"?>
-<w:styles xmlns:mc="http://schemas.openxmlformats.org/markup-compatibility/2006" xmlns:r="http://schemas.openxmlformats.org/officeDocument/2006/relationships" xmlns:w="http://schemas.openxmlformats.org/wordprocessingml/2006/main" xmlns:w14="http://schemas.microsoft.com/office/word/2010/wordml" xmlns:w15="http://schemas.microsoft.com/office/word/2012/wordml" xmlns:w16cex="http://schemas.microsoft.com/office/word/2018/wordml/cex" xmlns:w16cid="http://schemas.microsoft.com/office/word/2016/wordml/cid" xmlns:w16="http://schemas.microsoft.com/office/word/2018/wordml" xmlns:w16se="http://schemas.microsoft.com/office/word/2015/wordml/symex" mc:Ignorable="w14 w15 w16se w16cid w16 w16cex">
+<w:styles xmlns:mc="http://schemas.openxmlformats.org/markup-compatibility/2006" xmlns:r="http://schemas.openxmlformats.org/officeDocument/2006/relationships" xmlns:w="http://schemas.openxmlformats.org/wordprocessingml/2006/main" xmlns:w14="http://schemas.microsoft.com/office/word/2010/wordml" xmlns:w15="http://schemas.microsoft.com/office/word/2012/wordml" xmlns:w16cex="http://schemas.microsoft.com/office/word/2018/wordml/cex" xmlns:w16cid="http://schemas.microsoft.com/office/word/2016/wordml/cid" xmlns:w16="http://schemas.microsoft.com/office/word/2018/wordml" xmlns:w16sdtdh="http://schemas.microsoft.com/office/word/2020/wordml/sdtdatahash" xmlns:w16se="http://schemas.microsoft.com/office/word/2015/wordml/symex" mc:Ignorable="w14 w15 w16se w16cid w16 w16cex w16sdtdh">
   <w:docDefaults>
     <w:rPrDefault>
       <w:rPr>

</xml_diff>